<commit_message>
feat: Allow to plot co_occurrence_chart on observations
Add a function co_occurrence_chart for signature ObservationSet.
It works like the one for SpectralAnalyzer but without vertice color
legend.
Add a sub-function to create hierarchical edge bundling chart, called
in the two methods co_occurrence_chart.
Add one function to get items from an ObservationSet (like the one for
a SpectralAnalyzer).
</commit_message>
<xml_diff>
--- a/vignettes/types_of_attributes_and_methods_OS.docx
+++ b/vignettes/types_of_attributes_and_methods_OS.docx
@@ -60,7 +60,6 @@
         </w:rPr>
         <w:t xml:space="preserve"> </w:t>
       </w:r>
-      <w:proofErr w:type="spellStart"/>
       <w:r>
         <w:rPr>
           <w:b/>
@@ -68,7 +67,6 @@
         </w:rPr>
         <w:t>ObservationSet</w:t>
       </w:r>
-      <w:proofErr w:type="spellEnd"/>
     </w:p>
     <w:p>
       <w:pPr>
@@ -254,23 +252,7 @@
           <w:rFonts w:eastAsiaTheme="minorEastAsia"/>
           <w:lang w:val="en-US"/>
         </w:rPr>
-        <w:t xml:space="preserve"> denotes public attributes and methods (</w:t>
-      </w:r>
-      <w:proofErr w:type="gramStart"/>
-      <w:r>
-        <w:rPr>
-          <w:rFonts w:eastAsiaTheme="minorEastAsia"/>
-          <w:lang w:val="en-US"/>
-        </w:rPr>
-        <w:t>i.e.</w:t>
-      </w:r>
-      <w:proofErr w:type="gramEnd"/>
-      <w:r>
-        <w:rPr>
-          <w:rFonts w:eastAsiaTheme="minorEastAsia"/>
-          <w:lang w:val="en-US"/>
-        </w:rPr>
-        <w:t xml:space="preserve"> exported attributes and methods).</w:t>
+        <w:t xml:space="preserve"> denotes public attributes and methods (i.e. exported attributes and methods).</w:t>
       </w:r>
     </w:p>
     <w:p>
@@ -298,23 +280,7 @@
           <w:rFonts w:eastAsiaTheme="minorEastAsia"/>
           <w:lang w:val="en-US"/>
         </w:rPr>
-        <w:t xml:space="preserve"> denotes private attributes and methods (</w:t>
-      </w:r>
-      <w:proofErr w:type="gramStart"/>
-      <w:r>
-        <w:rPr>
-          <w:rFonts w:eastAsiaTheme="minorEastAsia"/>
-          <w:lang w:val="en-US"/>
-        </w:rPr>
-        <w:t>i.e.</w:t>
-      </w:r>
-      <w:proofErr w:type="gramEnd"/>
-      <w:r>
-        <w:rPr>
-          <w:rFonts w:eastAsiaTheme="minorEastAsia"/>
-          <w:lang w:val="en-US"/>
-        </w:rPr>
-        <w:t xml:space="preserve"> attributes and methods not exported).</w:t>
+        <w:t xml:space="preserve"> denotes private attributes and methods (i.e. attributes and methods not exported).</w:t>
       </w:r>
     </w:p>
     <w:p>
@@ -394,14 +360,7 @@
         <w:rPr>
           <w:lang w:val="en-US"/>
         </w:rPr>
-        <w:t xml:space="preserve">: </w:t>
-      </w:r>
-      <w:proofErr w:type="gramStart"/>
-      <w:r>
-        <w:rPr>
-          <w:lang w:val="en-US"/>
-        </w:rPr>
-        <w:t>list</w:t>
+        <w:t>: list</w:t>
       </w:r>
       <w:r>
         <w:rPr>
@@ -409,7 +368,6 @@
         </w:rPr>
         <w:t>(</w:t>
       </w:r>
-      <w:proofErr w:type="gramEnd"/>
       <w:r>
         <w:rPr>
           <w:lang w:val="en-US"/>
@@ -525,17 +483,8 @@
                 <w:bCs/>
                 <w:lang w:val="en-US"/>
               </w:rPr>
-              <w:t>$</w:t>
+              <w:t>$observationO</w:t>
             </w:r>
-            <w:proofErr w:type="spellStart"/>
-            <w:r>
-              <w:rPr>
-                <w:bCs/>
-                <w:lang w:val="en-US"/>
-              </w:rPr>
-              <w:t>observationO</w:t>
-            </w:r>
-            <w:proofErr w:type="spellEnd"/>
           </w:p>
         </w:tc>
       </w:tr>
@@ -1784,7 +1733,6 @@
         </w:rPr>
         <w:t xml:space="preserve"> </w:t>
       </w:r>
-      <w:proofErr w:type="spellStart"/>
       <w:r>
         <w:rPr>
           <w:b/>
@@ -1792,7 +1740,6 @@
         </w:rPr>
         <w:t>item_key</w:t>
       </w:r>
-      <w:proofErr w:type="spellEnd"/>
       <w:r>
         <w:rPr>
           <w:lang w:val="en-US"/>
@@ -1828,7 +1775,6 @@
         </w:rPr>
         <w:t xml:space="preserve"> </w:t>
       </w:r>
-      <w:proofErr w:type="spellStart"/>
       <w:r>
         <w:rPr>
           <w:b/>
@@ -1836,7 +1782,6 @@
         </w:rPr>
         <w:t>year_key</w:t>
       </w:r>
-      <w:proofErr w:type="spellEnd"/>
       <w:r>
         <w:rPr>
           <w:bCs/>
@@ -1919,8 +1864,6 @@
         </w:rPr>
         <w:t xml:space="preserve"> </w:t>
       </w:r>
-      <w:proofErr w:type="spellStart"/>
-      <w:proofErr w:type="gramStart"/>
       <w:r>
         <w:rPr>
           <w:b/>
@@ -1928,7 +1871,6 @@
         </w:rPr>
         <w:t>observation.set</w:t>
       </w:r>
-      <w:proofErr w:type="spellEnd"/>
       <w:r>
         <w:rPr>
           <w:b/>
@@ -1936,7 +1878,6 @@
         </w:rPr>
         <w:t>(</w:t>
       </w:r>
-      <w:proofErr w:type="gramEnd"/>
       <w:r>
         <w:rPr>
           <w:b/>
@@ -1994,7 +1935,6 @@
         </w:rPr>
         <w:t xml:space="preserve"> </w:t>
       </w:r>
-      <w:proofErr w:type="spellStart"/>
       <w:r>
         <w:rPr>
           <w:b/>
@@ -2002,7 +1942,6 @@
         </w:rPr>
         <w:t>item_key</w:t>
       </w:r>
-      <w:proofErr w:type="spellEnd"/>
       <w:r>
         <w:rPr>
           <w:lang w:val="en-US"/>
@@ -2033,7 +1972,6 @@
         </w:rPr>
         <w:t xml:space="preserve"> </w:t>
       </w:r>
-      <w:proofErr w:type="spellStart"/>
       <w:r>
         <w:rPr>
           <w:b/>
@@ -2042,7 +1980,6 @@
         </w:rPr>
         <w:t>item_key</w:t>
       </w:r>
-      <w:proofErr w:type="spellEnd"/>
       <w:r>
         <w:rPr>
           <w:lang w:val="en-US"/>
@@ -2063,7 +2000,6 @@
         </w:rPr>
         <w:t xml:space="preserve">      </w:t>
       </w:r>
-      <w:proofErr w:type="spellStart"/>
       <w:r>
         <w:rPr>
           <w:b/>
@@ -2072,14 +2008,12 @@
         </w:rPr>
         <w:t>year_key</w:t>
       </w:r>
-      <w:proofErr w:type="spellEnd"/>
       <w:r>
         <w:rPr>
           <w:lang w:val="en-US"/>
         </w:rPr>
         <w:t xml:space="preserve">: see attribute </w:t>
       </w:r>
-      <w:proofErr w:type="spellStart"/>
       <w:r>
         <w:rPr>
           <w:b/>
@@ -2088,7 +2022,6 @@
         </w:rPr>
         <w:t>year_key</w:t>
       </w:r>
-      <w:proofErr w:type="spellEnd"/>
       <w:r>
         <w:rPr>
           <w:lang w:val="en-US"/>
@@ -2131,14 +2064,12 @@
         </w:rPr>
         <w:t xml:space="preserve"> </w:t>
       </w:r>
-      <w:proofErr w:type="spellStart"/>
       <w:r>
         <w:rPr>
           <w:lang w:val="en-US"/>
         </w:rPr>
         <w:t>ObservationSet</w:t>
       </w:r>
-      <w:proofErr w:type="spellEnd"/>
     </w:p>
     <w:p>
       <w:pPr>
@@ -2170,7 +2101,6 @@
         </w:rPr>
         <w:t xml:space="preserve"> </w:t>
       </w:r>
-      <w:proofErr w:type="gramStart"/>
       <w:r>
         <w:rPr>
           <w:b/>
@@ -2187,7 +2117,6 @@
         </w:rPr>
         <w:t>(</w:t>
       </w:r>
-      <w:proofErr w:type="gramEnd"/>
       <w:r>
         <w:rPr>
           <w:b/>
@@ -2202,14 +2131,12 @@
         </w:rPr>
         <w:t xml:space="preserve">: </w:t>
       </w:r>
-      <w:proofErr w:type="spellStart"/>
       <w:r>
         <w:rPr>
           <w:lang w:val="en-US"/>
         </w:rPr>
         <w:t>ObservationSet</w:t>
       </w:r>
-      <w:proofErr w:type="spellEnd"/>
       <w:r>
         <w:rPr>
           <w:lang w:val="en-US"/>
@@ -2242,7 +2169,6 @@
         </w:rPr>
         <w:t xml:space="preserve">, </w:t>
       </w:r>
-      <w:proofErr w:type="spellStart"/>
       <w:r>
         <w:rPr>
           <w:b/>
@@ -2251,7 +2177,6 @@
         </w:rPr>
         <w:t>keep_names</w:t>
       </w:r>
-      <w:proofErr w:type="spellEnd"/>
       <w:r>
         <w:rPr>
           <w:lang w:val="en-US"/>
@@ -2286,14 +2211,12 @@
         </w:rPr>
         <w:t xml:space="preserve">   </w:t>
       </w:r>
-      <w:proofErr w:type="spellStart"/>
       <w:r>
         <w:rPr>
           <w:lang w:val="en-US"/>
         </w:rPr>
         <w:t>ObservationSet</w:t>
       </w:r>
-      <w:proofErr w:type="spellEnd"/>
     </w:p>
     <w:p>
       <w:pPr>
@@ -2328,7 +2251,6 @@
         </w:rPr>
         <w:t xml:space="preserve"> </w:t>
       </w:r>
-      <w:proofErr w:type="gramStart"/>
       <w:r>
         <w:rPr>
           <w:b/>
@@ -2343,7 +2265,6 @@
         </w:rPr>
         <w:t>(</w:t>
       </w:r>
-      <w:proofErr w:type="gramEnd"/>
       <w:r>
         <w:rPr>
           <w:b/>
@@ -2387,16 +2308,8 @@
         <w:rPr>
           <w:lang w:val="en-US"/>
         </w:rPr>
-        <w:t xml:space="preserve">from the package </w:t>
-      </w:r>
-      <w:proofErr w:type="spellStart"/>
-      <w:r>
-        <w:rPr>
-          <w:lang w:val="en-US"/>
-        </w:rPr>
-        <w:t>arules</w:t>
-      </w:r>
-      <w:proofErr w:type="spellEnd"/>
+        <w:t>from the package arules</w:t>
+      </w:r>
       <w:r>
         <w:rPr>
           <w:lang w:val="en-US"/>
@@ -2435,41 +2348,21 @@
         </w:rPr>
         <w:t xml:space="preserve"> </w:t>
       </w:r>
-      <w:proofErr w:type="spellStart"/>
-      <w:r>
-        <w:rPr>
-          <w:b/>
-          <w:bCs/>
-          <w:lang w:val="en-US"/>
-        </w:rPr>
-        <w:t>get_all_</w:t>
-      </w:r>
-      <w:proofErr w:type="gramStart"/>
-      <w:r>
-        <w:rPr>
-          <w:b/>
-          <w:bCs/>
-          <w:lang w:val="en-US"/>
-        </w:rPr>
-        <w:t>items</w:t>
-      </w:r>
-      <w:proofErr w:type="spellEnd"/>
-      <w:r>
-        <w:rPr>
-          <w:b/>
-          <w:bCs/>
-          <w:lang w:val="en-US"/>
-        </w:rPr>
-        <w:t>(</w:t>
-      </w:r>
-      <w:proofErr w:type="gramEnd"/>
-      <w:r>
-        <w:rPr>
-          <w:b/>
-          <w:bCs/>
-          <w:lang w:val="en-US"/>
-        </w:rPr>
-        <w:t>)</w:t>
+      <w:r>
+        <w:rPr>
+          <w:b/>
+          <w:bCs/>
+          <w:lang w:val="en-US"/>
+        </w:rPr>
+        <w:t>get_all_items</w:t>
+      </w:r>
+      <w:r>
+        <w:rPr>
+          <w:b/>
+          <w:bCs/>
+          <w:lang w:val="en-US"/>
+        </w:rPr>
+        <w:t>()</w:t>
       </w:r>
       <w:r>
         <w:rPr>
@@ -2509,41 +2402,21 @@
         </w:rPr>
         <w:t xml:space="preserve"> </w:t>
       </w:r>
-      <w:proofErr w:type="spellStart"/>
-      <w:r>
-        <w:rPr>
-          <w:b/>
-          <w:bCs/>
-          <w:lang w:val="en-US"/>
-        </w:rPr>
-        <w:t>get_</w:t>
-      </w:r>
-      <w:proofErr w:type="gramStart"/>
-      <w:r>
-        <w:rPr>
-          <w:b/>
-          <w:bCs/>
-          <w:lang w:val="en-US"/>
-        </w:rPr>
-        <w:t>itemsets</w:t>
-      </w:r>
-      <w:proofErr w:type="spellEnd"/>
-      <w:r>
-        <w:rPr>
-          <w:b/>
-          <w:bCs/>
-          <w:lang w:val="en-US"/>
-        </w:rPr>
-        <w:t>(</w:t>
-      </w:r>
-      <w:proofErr w:type="gramEnd"/>
-      <w:r>
-        <w:rPr>
-          <w:b/>
-          <w:bCs/>
-          <w:lang w:val="en-US"/>
-        </w:rPr>
-        <w:t>)</w:t>
+      <w:r>
+        <w:rPr>
+          <w:b/>
+          <w:bCs/>
+          <w:lang w:val="en-US"/>
+        </w:rPr>
+        <w:t>get_itemsets</w:t>
+      </w:r>
+      <w:r>
+        <w:rPr>
+          <w:b/>
+          <w:bCs/>
+          <w:lang w:val="en-US"/>
+        </w:rPr>
+        <w:t>()</w:t>
       </w:r>
       <w:r>
         <w:rPr>
@@ -2582,25 +2455,14 @@
         </w:rPr>
         <w:t xml:space="preserve"> </w:t>
       </w:r>
-      <w:proofErr w:type="spellStart"/>
-      <w:r>
-        <w:rPr>
-          <w:b/>
-          <w:bCs/>
-          <w:lang w:val="en-US"/>
-        </w:rPr>
-        <w:t>get_items_from_</w:t>
-      </w:r>
-      <w:proofErr w:type="gramStart"/>
-      <w:r>
-        <w:rPr>
-          <w:b/>
-          <w:bCs/>
-          <w:lang w:val="en-US"/>
-        </w:rPr>
-        <w:t>info</w:t>
-      </w:r>
-      <w:proofErr w:type="spellEnd"/>
+      <w:r>
+        <w:rPr>
+          <w:b/>
+          <w:bCs/>
+          <w:lang w:val="en-US"/>
+        </w:rPr>
+        <w:t>get_items_from_info</w:t>
+      </w:r>
       <w:r>
         <w:rPr>
           <w:b/>
@@ -2609,7 +2471,6 @@
         </w:rPr>
         <w:t>(</w:t>
       </w:r>
-      <w:proofErr w:type="gramEnd"/>
       <w:r>
         <w:rPr>
           <w:b/>
@@ -2711,16 +2572,22 @@
         </w:rPr>
         <w:t xml:space="preserve"> </w:t>
       </w:r>
-      <w:proofErr w:type="spellStart"/>
-      <w:r>
-        <w:rPr>
-          <w:b/>
-          <w:bCs/>
-          <w:lang w:val="en-US"/>
-        </w:rPr>
-        <w:t>get_info_from_</w:t>
-      </w:r>
-      <w:proofErr w:type="gramStart"/>
+      <w:r>
+        <w:rPr>
+          <w:b/>
+          <w:bCs/>
+          <w:lang w:val="en-US"/>
+        </w:rPr>
+        <w:t>get_info_from_items</w:t>
+      </w:r>
+      <w:r>
+        <w:rPr>
+          <w:b/>
+          <w:bCs/>
+          <w:lang w:val="en-US"/>
+        </w:rPr>
+        <w:t>(</w:t>
+      </w:r>
       <w:r>
         <w:rPr>
           <w:b/>
@@ -2729,31 +2596,12 @@
         </w:rPr>
         <w:t>items</w:t>
       </w:r>
-      <w:proofErr w:type="spellEnd"/>
-      <w:r>
-        <w:rPr>
-          <w:b/>
-          <w:bCs/>
-          <w:lang w:val="en-US"/>
-        </w:rPr>
-        <w:t>(</w:t>
-      </w:r>
-      <w:proofErr w:type="gramEnd"/>
-      <w:r>
-        <w:rPr>
-          <w:b/>
-          <w:bCs/>
-          <w:lang w:val="en-US"/>
-        </w:rPr>
-        <w:t>items</w:t>
-      </w:r>
       <w:r>
         <w:rPr>
           <w:lang w:val="en-US"/>
         </w:rPr>
         <w:t xml:space="preserve">: vector, </w:t>
       </w:r>
-      <w:proofErr w:type="spellStart"/>
       <w:r>
         <w:rPr>
           <w:b/>
@@ -2762,7 +2610,6 @@
         </w:rPr>
         <w:t>info_names</w:t>
       </w:r>
-      <w:proofErr w:type="spellEnd"/>
       <w:r>
         <w:rPr>
           <w:lang w:val="en-US"/>
@@ -2848,56 +2695,28 @@
         </w:rPr>
         <w:t xml:space="preserve"> </w:t>
       </w:r>
-      <w:proofErr w:type="spellStart"/>
-      <w:r>
-        <w:rPr>
-          <w:b/>
-          <w:bCs/>
-          <w:lang w:val="en-US"/>
-        </w:rPr>
-        <w:t>get_complex_</w:t>
-      </w:r>
-      <w:proofErr w:type="gramStart"/>
-      <w:r>
-        <w:rPr>
-          <w:b/>
-          <w:bCs/>
-          <w:lang w:val="en-US"/>
-        </w:rPr>
-        <w:t>obs</w:t>
-      </w:r>
-      <w:proofErr w:type="spellEnd"/>
-      <w:r>
-        <w:rPr>
-          <w:b/>
-          <w:bCs/>
-          <w:lang w:val="en-US"/>
-        </w:rPr>
-        <w:t>(</w:t>
-      </w:r>
-      <w:proofErr w:type="gramEnd"/>
-      <w:r>
-        <w:rPr>
-          <w:b/>
-          <w:bCs/>
-          <w:lang w:val="en-US"/>
-        </w:rPr>
-        <w:t>)</w:t>
-      </w:r>
-      <w:r>
-        <w:rPr>
-          <w:lang w:val="en-US"/>
-        </w:rPr>
-        <w:t xml:space="preserve">: </w:t>
-      </w:r>
-      <w:proofErr w:type="spellStart"/>
-      <w:r>
-        <w:rPr>
-          <w:lang w:val="en-US"/>
-        </w:rPr>
-        <w:t>ObservationSet</w:t>
-      </w:r>
-      <w:proofErr w:type="spellEnd"/>
+      <w:r>
+        <w:rPr>
+          <w:b/>
+          <w:bCs/>
+          <w:lang w:val="en-US"/>
+        </w:rPr>
+        <w:t>get_complex_obs</w:t>
+      </w:r>
+      <w:r>
+        <w:rPr>
+          <w:b/>
+          <w:bCs/>
+          <w:lang w:val="en-US"/>
+        </w:rPr>
+        <w:t>()</w:t>
+      </w:r>
+      <w:r>
+        <w:rPr>
+          <w:lang w:val="en-US"/>
+        </w:rPr>
+        <w:t>: ObservationSet</w:t>
+      </w:r>
     </w:p>
     <w:p>
       <w:pPr>
@@ -2922,41 +2741,21 @@
         </w:rPr>
         <w:t xml:space="preserve"> </w:t>
       </w:r>
-      <w:proofErr w:type="spellStart"/>
-      <w:r>
-        <w:rPr>
-          <w:b/>
-          <w:bCs/>
-          <w:lang w:val="en-US"/>
-        </w:rPr>
-        <w:t>get_simple_</w:t>
-      </w:r>
-      <w:proofErr w:type="gramStart"/>
-      <w:r>
-        <w:rPr>
-          <w:b/>
-          <w:bCs/>
-          <w:lang w:val="en-US"/>
-        </w:rPr>
-        <w:t>obs</w:t>
-      </w:r>
-      <w:proofErr w:type="spellEnd"/>
-      <w:r>
-        <w:rPr>
-          <w:b/>
-          <w:bCs/>
-          <w:lang w:val="en-US"/>
-        </w:rPr>
-        <w:t>(</w:t>
-      </w:r>
-      <w:proofErr w:type="gramEnd"/>
-      <w:r>
-        <w:rPr>
-          <w:b/>
-          <w:bCs/>
-          <w:lang w:val="en-US"/>
-        </w:rPr>
-        <w:t>)</w:t>
+      <w:r>
+        <w:rPr>
+          <w:b/>
+          <w:bCs/>
+          <w:lang w:val="en-US"/>
+        </w:rPr>
+        <w:t>get_simple_obs</w:t>
+      </w:r>
+      <w:r>
+        <w:rPr>
+          <w:b/>
+          <w:bCs/>
+          <w:lang w:val="en-US"/>
+        </w:rPr>
+        <w:t>()</w:t>
       </w:r>
       <w:r>
         <w:rPr>
@@ -2972,14 +2771,12 @@
         </w:rPr>
         <w:t xml:space="preserve"> </w:t>
       </w:r>
-      <w:proofErr w:type="spellStart"/>
       <w:r>
         <w:rPr>
           <w:lang w:val="en-US"/>
         </w:rPr>
         <w:t>ObservationSet</w:t>
       </w:r>
-      <w:proofErr w:type="spellEnd"/>
     </w:p>
     <w:p>
       <w:pPr>
@@ -3004,16 +2801,22 @@
         </w:rPr>
         <w:t xml:space="preserve"> </w:t>
       </w:r>
-      <w:proofErr w:type="spellStart"/>
-      <w:r>
-        <w:rPr>
-          <w:b/>
-          <w:bCs/>
-          <w:lang w:val="en-US"/>
-        </w:rPr>
-        <w:t>get_obs_from_</w:t>
-      </w:r>
-      <w:proofErr w:type="gramStart"/>
+      <w:r>
+        <w:rPr>
+          <w:b/>
+          <w:bCs/>
+          <w:lang w:val="en-US"/>
+        </w:rPr>
+        <w:t>get_obs_from_items</w:t>
+      </w:r>
+      <w:r>
+        <w:rPr>
+          <w:b/>
+          <w:bCs/>
+          <w:lang w:val="en-US"/>
+        </w:rPr>
+        <w:t>(</w:t>
+      </w:r>
       <w:r>
         <w:rPr>
           <w:b/>
@@ -3022,24 +2825,6 @@
         </w:rPr>
         <w:t>items</w:t>
       </w:r>
-      <w:proofErr w:type="spellEnd"/>
-      <w:r>
-        <w:rPr>
-          <w:b/>
-          <w:bCs/>
-          <w:lang w:val="en-US"/>
-        </w:rPr>
-        <w:t>(</w:t>
-      </w:r>
-      <w:proofErr w:type="gramEnd"/>
-      <w:r>
-        <w:rPr>
-          <w:b/>
-          <w:bCs/>
-          <w:lang w:val="en-US"/>
-        </w:rPr>
-        <w:t>items</w:t>
-      </w:r>
       <w:r>
         <w:rPr>
           <w:lang w:val="en-US"/>
@@ -3084,16 +2869,8 @@
         <w:rPr>
           <w:lang w:val="en-US"/>
         </w:rPr>
-        <w:t xml:space="preserve">: </w:t>
-      </w:r>
-      <w:proofErr w:type="spellStart"/>
-      <w:r>
-        <w:rPr>
-          <w:lang w:val="en-US"/>
-        </w:rPr>
-        <w:t>ObservationSet</w:t>
-      </w:r>
-      <w:proofErr w:type="spellEnd"/>
+        <w:t>: ObservationSet</w:t>
+      </w:r>
     </w:p>
     <w:p>
       <w:pPr>
@@ -3117,16 +2894,22 @@
         </w:rPr>
         <w:t xml:space="preserve"> </w:t>
       </w:r>
-      <w:proofErr w:type="spellStart"/>
-      <w:r>
-        <w:rPr>
-          <w:b/>
-          <w:bCs/>
-          <w:lang w:val="en-US"/>
-        </w:rPr>
-        <w:t>get_obs_from_</w:t>
-      </w:r>
-      <w:proofErr w:type="gramStart"/>
+      <w:r>
+        <w:rPr>
+          <w:b/>
+          <w:bCs/>
+          <w:lang w:val="en-US"/>
+        </w:rPr>
+        <w:t>get_obs_from_info</w:t>
+      </w:r>
+      <w:r>
+        <w:rPr>
+          <w:b/>
+          <w:bCs/>
+          <w:lang w:val="en-US"/>
+        </w:rPr>
+        <w:t>(</w:t>
+      </w:r>
       <w:r>
         <w:rPr>
           <w:b/>
@@ -3135,24 +2918,6 @@
         </w:rPr>
         <w:t>info</w:t>
       </w:r>
-      <w:proofErr w:type="spellEnd"/>
-      <w:r>
-        <w:rPr>
-          <w:b/>
-          <w:bCs/>
-          <w:lang w:val="en-US"/>
-        </w:rPr>
-        <w:t>(</w:t>
-      </w:r>
-      <w:proofErr w:type="gramEnd"/>
-      <w:r>
-        <w:rPr>
-          <w:b/>
-          <w:bCs/>
-          <w:lang w:val="en-US"/>
-        </w:rPr>
-        <w:t>info</w:t>
-      </w:r>
       <w:r>
         <w:rPr>
           <w:lang w:val="en-US"/>
@@ -3193,14 +2958,12 @@
         </w:rPr>
         <w:t xml:space="preserve">: </w:t>
       </w:r>
-      <w:proofErr w:type="spellStart"/>
       <w:r>
         <w:rPr>
           <w:lang w:val="en-US"/>
         </w:rPr>
         <w:t>ObservationSet</w:t>
       </w:r>
-      <w:proofErr w:type="spellEnd"/>
     </w:p>
     <w:p>
       <w:pPr>
@@ -3234,25 +2997,14 @@
         </w:rPr>
         <w:t xml:space="preserve"> </w:t>
       </w:r>
-      <w:proofErr w:type="spellStart"/>
-      <w:r>
-        <w:rPr>
-          <w:b/>
-          <w:bCs/>
-          <w:lang w:val="en-US"/>
-        </w:rPr>
-        <w:t>complexity_</w:t>
-      </w:r>
-      <w:proofErr w:type="gramStart"/>
-      <w:r>
-        <w:rPr>
-          <w:b/>
-          <w:bCs/>
-          <w:lang w:val="en-US"/>
-        </w:rPr>
-        <w:t>ratio</w:t>
-      </w:r>
-      <w:proofErr w:type="spellEnd"/>
+      <w:r>
+        <w:rPr>
+          <w:b/>
+          <w:bCs/>
+          <w:lang w:val="en-US"/>
+        </w:rPr>
+        <w:t>complexity_ratio</w:t>
+      </w:r>
       <w:r>
         <w:rPr>
           <w:b/>
@@ -3261,7 +3013,6 @@
         </w:rPr>
         <w:t>(</w:t>
       </w:r>
-      <w:proofErr w:type="gramEnd"/>
       <w:r>
         <w:rPr>
           <w:b/>
@@ -3322,25 +3073,14 @@
         </w:rPr>
         <w:t xml:space="preserve"> </w:t>
       </w:r>
-      <w:proofErr w:type="spellStart"/>
-      <w:r>
-        <w:rPr>
-          <w:b/>
-          <w:bCs/>
-          <w:lang w:val="en-US"/>
-        </w:rPr>
-        <w:t>complexity_</w:t>
-      </w:r>
-      <w:proofErr w:type="gramStart"/>
-      <w:r>
-        <w:rPr>
-          <w:b/>
-          <w:bCs/>
-          <w:lang w:val="en-US"/>
-        </w:rPr>
-        <w:t>items</w:t>
-      </w:r>
-      <w:proofErr w:type="spellEnd"/>
+      <w:r>
+        <w:rPr>
+          <w:b/>
+          <w:bCs/>
+          <w:lang w:val="en-US"/>
+        </w:rPr>
+        <w:t>complexity_items</w:t>
+      </w:r>
       <w:r>
         <w:rPr>
           <w:b/>
@@ -3349,7 +3089,6 @@
         </w:rPr>
         <w:t>(</w:t>
       </w:r>
-      <w:proofErr w:type="gramEnd"/>
       <w:r>
         <w:rPr>
           <w:b/>
@@ -3410,25 +3149,14 @@
         </w:rPr>
         <w:t xml:space="preserve"> </w:t>
       </w:r>
-      <w:proofErr w:type="spellStart"/>
-      <w:r>
-        <w:rPr>
-          <w:b/>
-          <w:bCs/>
-          <w:lang w:val="en-US"/>
-        </w:rPr>
-        <w:t>co_occurrence_</w:t>
-      </w:r>
-      <w:proofErr w:type="gramStart"/>
-      <w:r>
-        <w:rPr>
-          <w:b/>
-          <w:bCs/>
-          <w:lang w:val="en-US"/>
-        </w:rPr>
-        <w:t>matrix</w:t>
-      </w:r>
-      <w:proofErr w:type="spellEnd"/>
+      <w:r>
+        <w:rPr>
+          <w:b/>
+          <w:bCs/>
+          <w:lang w:val="en-US"/>
+        </w:rPr>
+        <w:t>co_occurrence_matrix</w:t>
+      </w:r>
       <w:r>
         <w:rPr>
           <w:b/>
@@ -3437,7 +3165,6 @@
         </w:rPr>
         <w:t>(</w:t>
       </w:r>
-      <w:proofErr w:type="gramEnd"/>
       <w:r>
         <w:rPr>
           <w:b/>
@@ -3471,6 +3198,250 @@
           <w:lang w:val="en-US"/>
         </w:rPr>
         <w:t xml:space="preserve"> named matrix(numeric)</w:t>
+      </w:r>
+    </w:p>
+    <w:p>
+      <w:pPr>
+        <w:rPr>
+          <w:lang w:val="en-US"/>
+        </w:rPr>
+      </w:pPr>
+    </w:p>
+    <w:p>
+      <w:pPr>
+        <w:rPr>
+          <w:lang w:val="en-US"/>
+        </w:rPr>
+      </w:pPr>
+      <m:oMath>
+        <m:r>
+          <w:rPr>
+            <w:rFonts w:ascii="Cambria Math" w:hAnsi="Cambria Math"/>
+            <w:lang w:val="en-US"/>
+          </w:rPr>
+          <m:t>+</m:t>
+        </m:r>
+      </m:oMath>
+      <w:r>
+        <w:rPr>
+          <w:rFonts w:eastAsiaTheme="minorEastAsia"/>
+          <w:lang w:val="en-US"/>
+        </w:rPr>
+        <w:t xml:space="preserve"> </w:t>
+      </w:r>
+      <w:r>
+        <w:rPr>
+          <w:b/>
+          <w:bCs/>
+          <w:lang w:val="en-US"/>
+        </w:rPr>
+        <w:t>co_occurrence_chart</w:t>
+      </w:r>
+      <w:r>
+        <w:rPr>
+          <w:b/>
+          <w:bCs/>
+          <w:lang w:val="en-US"/>
+        </w:rPr>
+        <w:t>(items</w:t>
+      </w:r>
+      <w:r>
+        <w:rPr>
+          <w:lang w:val="en-US"/>
+        </w:rPr>
+        <w:t xml:space="preserve">: vector, </w:t>
+      </w:r>
+      <w:r>
+        <w:rPr>
+          <w:b/>
+          <w:bCs/>
+          <w:lang w:val="en-US"/>
+        </w:rPr>
+        <w:t>min_occ</w:t>
+      </w:r>
+      <w:r>
+        <w:rPr>
+          <w:lang w:val="en-US"/>
+        </w:rPr>
+        <w:t xml:space="preserve">: numeric, </w:t>
+      </w:r>
+      <w:r>
+        <w:rPr>
+          <w:b/>
+          <w:bCs/>
+          <w:lang w:val="en-US"/>
+        </w:rPr>
+        <w:t>max_occ</w:t>
+      </w:r>
+      <w:r>
+        <w:rPr>
+          <w:lang w:val="en-US"/>
+        </w:rPr>
+        <w:t xml:space="preserve">: numeric, </w:t>
+      </w:r>
+      <w:r>
+        <w:rPr>
+          <w:b/>
+          <w:bCs/>
+          <w:lang w:val="en-US"/>
+        </w:rPr>
+        <w:t>vertex_size</w:t>
+      </w:r>
+      <w:r>
+        <w:rPr>
+          <w:lang w:val="en-US"/>
+        </w:rPr>
+        <w:t>: numeric,</w:t>
+      </w:r>
+    </w:p>
+    <w:p>
+      <w:pPr>
+        <w:ind w:left="1416" w:firstLine="708"/>
+        <w:rPr>
+          <w:lang w:val="en-US"/>
+        </w:rPr>
+      </w:pPr>
+      <w:r>
+        <w:rPr>
+          <w:b/>
+          <w:bCs/>
+          <w:lang w:val="en-US"/>
+        </w:rPr>
+        <w:t xml:space="preserve"> vertex_alpha</w:t>
+      </w:r>
+      <w:r>
+        <w:rPr>
+          <w:lang w:val="en-US"/>
+        </w:rPr>
+        <w:t>: numeric,</w:t>
+      </w:r>
+      <w:r>
+        <w:rPr>
+          <w:b/>
+          <w:bCs/>
+          <w:lang w:val="en-US"/>
+        </w:rPr>
+        <w:t xml:space="preserve"> vertex_margin</w:t>
+      </w:r>
+      <w:r>
+        <w:rPr>
+          <w:lang w:val="en-US"/>
+        </w:rPr>
+        <w:t>: numeric,</w:t>
+      </w:r>
+      <w:r>
+        <w:rPr>
+          <w:b/>
+          <w:bCs/>
+          <w:lang w:val="en-US"/>
+        </w:rPr>
+        <w:t xml:space="preserve"> label_size</w:t>
+      </w:r>
+      <w:r>
+        <w:rPr>
+          <w:lang w:val="en-US"/>
+        </w:rPr>
+        <w:t>: numeric,</w:t>
+      </w:r>
+    </w:p>
+    <w:p>
+      <w:pPr>
+        <w:ind w:left="1416" w:firstLine="708"/>
+        <w:rPr>
+          <w:lang w:val="en-US"/>
+        </w:rPr>
+      </w:pPr>
+      <w:r>
+        <w:rPr>
+          <w:b/>
+          <w:bCs/>
+          <w:lang w:val="en-US"/>
+        </w:rPr>
+        <w:t xml:space="preserve"> label_margin</w:t>
+      </w:r>
+      <w:r>
+        <w:rPr>
+          <w:lang w:val="en-US"/>
+        </w:rPr>
+        <w:t>: numeric,</w:t>
+      </w:r>
+      <w:r>
+        <w:rPr>
+          <w:b/>
+          <w:bCs/>
+          <w:lang w:val="en-US"/>
+        </w:rPr>
+        <w:t xml:space="preserve"> edge_tension</w:t>
+      </w:r>
+      <w:r>
+        <w:rPr>
+          <w:lang w:val="en-US"/>
+        </w:rPr>
+        <w:t xml:space="preserve">: numeric, </w:t>
+      </w:r>
+      <w:r>
+        <w:rPr>
+          <w:b/>
+          <w:bCs/>
+          <w:lang w:val="en-US"/>
+        </w:rPr>
+        <w:t>edge_alpha</w:t>
+      </w:r>
+      <w:r>
+        <w:rPr>
+          <w:lang w:val="en-US"/>
+        </w:rPr>
+        <w:t>: numeric,</w:t>
+      </w:r>
+    </w:p>
+    <w:p>
+      <w:pPr>
+        <w:ind w:left="1416" w:firstLine="708"/>
+        <w:rPr>
+          <w:lang w:val="en-US"/>
+        </w:rPr>
+      </w:pPr>
+      <w:r>
+        <w:rPr>
+          <w:b/>
+          <w:bCs/>
+          <w:lang w:val="en-US"/>
+        </w:rPr>
+        <w:t xml:space="preserve"> palette</w:t>
+      </w:r>
+      <w:r>
+        <w:rPr>
+          <w:lang w:val="en-US"/>
+        </w:rPr>
+        <w:t>: character or numeric,</w:t>
+      </w:r>
+      <w:r>
+        <w:rPr>
+          <w:b/>
+          <w:bCs/>
+          <w:lang w:val="en-US"/>
+        </w:rPr>
+        <w:t xml:space="preserve"> palette_direction</w:t>
+      </w:r>
+      <w:r>
+        <w:rPr>
+          <w:lang w:val="en-US"/>
+        </w:rPr>
+        <w:t>: numeric</w:t>
+      </w:r>
+      <w:r>
+        <w:rPr>
+          <w:b/>
+          <w:bCs/>
+          <w:lang w:val="en-US"/>
+        </w:rPr>
+        <w:t>)</w:t>
+      </w:r>
+      <w:r>
+        <w:rPr>
+          <w:lang w:val="en-US"/>
+        </w:rPr>
+        <w:t>: ggplot2 graph</w:t>
       </w:r>
     </w:p>
     <w:p>
@@ -3504,25 +3475,68 @@
         </w:rPr>
         <w:t xml:space="preserve"> </w:t>
       </w:r>
-      <w:proofErr w:type="spellStart"/>
-      <w:r>
-        <w:rPr>
-          <w:b/>
-          <w:bCs/>
-          <w:lang w:val="en-US"/>
-        </w:rPr>
-        <w:t>has_temporal_</w:t>
-      </w:r>
-      <w:proofErr w:type="gramStart"/>
-      <w:r>
-        <w:rPr>
-          <w:b/>
-          <w:bCs/>
-          <w:lang w:val="en-US"/>
-        </w:rPr>
-        <w:t>data</w:t>
-      </w:r>
-      <w:proofErr w:type="spellEnd"/>
+      <w:r>
+        <w:rPr>
+          <w:b/>
+          <w:bCs/>
+          <w:lang w:val="en-US"/>
+        </w:rPr>
+        <w:t>has_temporal_data</w:t>
+      </w:r>
+      <w:r>
+        <w:rPr>
+          <w:b/>
+          <w:bCs/>
+          <w:lang w:val="en-US"/>
+        </w:rPr>
+        <w:t xml:space="preserve">(): </w:t>
+      </w:r>
+      <w:r>
+        <w:rPr>
+          <w:lang w:val="en-US"/>
+        </w:rPr>
+        <w:t>logical</w:t>
+      </w:r>
+    </w:p>
+    <w:p>
+      <w:pPr>
+        <w:rPr>
+          <w:lang w:val="en-US"/>
+        </w:rPr>
+      </w:pPr>
+      <m:oMath>
+        <m:r>
+          <w:rPr>
+            <w:rFonts w:ascii="Cambria Math" w:hAnsi="Cambria Math"/>
+            <w:lang w:val="en-US"/>
+          </w:rPr>
+          <m:t>-</m:t>
+        </m:r>
+      </m:oMath>
+      <w:r>
+        <w:rPr>
+          <w:rFonts w:eastAsiaTheme="minorEastAsia"/>
+          <w:iCs/>
+          <w:lang w:val="en-US"/>
+        </w:rPr>
+        <w:t xml:space="preserve"> </w:t>
+      </w:r>
+      <w:r>
+        <w:rPr>
+          <w:b/>
+          <w:bCs/>
+          <w:lang w:val="en-US"/>
+        </w:rPr>
+        <w:t>get_</w:t>
+      </w:r>
+      <w:r>
+        <w:rPr>
+          <w:b/>
+          <w:bCs/>
+          <w:lang w:val="en-US"/>
+        </w:rPr>
+        <w:t>items</w:t>
+      </w:r>
       <w:r>
         <w:rPr>
           <w:b/>
@@ -3531,28 +3545,52 @@
         </w:rPr>
         <w:t>(</w:t>
       </w:r>
-      <w:proofErr w:type="gramEnd"/>
-      <w:r>
-        <w:rPr>
-          <w:b/>
-          <w:bCs/>
-          <w:lang w:val="en-US"/>
-        </w:rPr>
-        <w:t xml:space="preserve">): </w:t>
-      </w:r>
-      <w:r>
-        <w:rPr>
-          <w:lang w:val="en-US"/>
-        </w:rPr>
-        <w:t>logical</w:t>
-      </w:r>
-    </w:p>
-    <w:p>
-      <w:pPr>
-        <w:rPr>
-          <w:lang w:val="en-US"/>
-        </w:rPr>
-      </w:pPr>
+      <w:r>
+        <w:rPr>
+          <w:b/>
+          <w:bCs/>
+          <w:lang w:val="en-US"/>
+        </w:rPr>
+        <w:t>items</w:t>
+      </w:r>
+      <w:r>
+        <w:rPr>
+          <w:lang w:val="en-US"/>
+        </w:rPr>
+        <w:t>:</w:t>
+      </w:r>
+      <w:r>
+        <w:rPr>
+          <w:lang w:val="en-US"/>
+        </w:rPr>
+        <w:t xml:space="preserve"> character or</w:t>
+      </w:r>
+      <w:r>
+        <w:rPr>
+          <w:lang w:val="en-US"/>
+        </w:rPr>
+        <w:t xml:space="preserve"> vector</w:t>
+      </w:r>
+      <w:r>
+        <w:rPr>
+          <w:b/>
+          <w:bCs/>
+          <w:lang w:val="en-US"/>
+        </w:rPr>
+        <w:t>)</w:t>
+      </w:r>
+      <w:r>
+        <w:rPr>
+          <w:lang w:val="en-US"/>
+        </w:rPr>
+        <w:t>:</w:t>
+      </w:r>
+      <w:r>
+        <w:rPr>
+          <w:lang w:val="en-US"/>
+        </w:rPr>
+        <w:t xml:space="preserve"> vector</w:t>
+      </w:r>
     </w:p>
     <w:sectPr>
       <w:footerReference w:type="default" r:id="rId8"/>
@@ -3672,7 +3710,7 @@
         </mc:Choice>
         <mc:Fallback>
           <w:pict>
-            <v:rect w14:anchorId="5A8E5D7B" id="Rectangle 38" o:spid="_x0000_s1026" style="position:absolute;margin-left:1.15pt;margin-top:-7.8pt;width:466.5pt;height:1.45pt;z-index:251660288;visibility:visible;mso-wrap-style:square;mso-wrap-distance-left:9pt;mso-wrap-distance-top:0;mso-wrap-distance-right:9pt;mso-wrap-distance-bottom:0;mso-position-horizontal:absolute;mso-position-horizontal-relative:text;mso-position-vertical:absolute;mso-position-vertical-relative:text;v-text-anchor:middle" o:gfxdata="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" fillcolor="black [3213]" stroked="f" strokeweight="1pt">
+            <v:rect w14:anchorId="52D43F32" id="Rectangle 38" o:spid="_x0000_s1026" style="position:absolute;margin-left:1.15pt;margin-top:-7.8pt;width:466.5pt;height:1.45pt;z-index:251660288;visibility:visible;mso-wrap-style:square;mso-wrap-distance-left:9pt;mso-wrap-distance-top:0;mso-wrap-distance-right:9pt;mso-wrap-distance-bottom:0;mso-position-horizontal:absolute;mso-position-horizontal-relative:text;mso-position-vertical:absolute;mso-position-vertical-relative:text;v-text-anchor:middle" o:gfxdata="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" fillcolor="black [3213]" stroked="f" strokeweight="1pt">
               <w10:wrap type="square"/>
             </v:rect>
           </w:pict>
@@ -3908,7 +3946,7 @@
         <w:color w:val="808080" w:themeColor="background1" w:themeShade="80"/>
         <w:lang w:val="en-US"/>
       </w:rPr>
-      <w:t>4</w:t>
+      <w:t>6</w:t>
     </w:r>
   </w:p>
 </w:ftr>

</xml_diff>

<commit_message>
docs: Correct and add missing documentation
Documentation about ObservationSet.
</commit_message>
<xml_diff>
--- a/vignettes/types_of_attributes_and_methods_OS.docx
+++ b/vignettes/types_of_attributes_and_methods_OS.docx
@@ -60,6 +60,7 @@
         </w:rPr>
         <w:t xml:space="preserve"> </w:t>
       </w:r>
+      <w:proofErr w:type="spellStart"/>
       <w:r>
         <w:rPr>
           <w:b/>
@@ -67,6 +68,7 @@
         </w:rPr>
         <w:t>ObservationSet</w:t>
       </w:r>
+      <w:proofErr w:type="spellEnd"/>
     </w:p>
     <w:p>
       <w:pPr>
@@ -483,8 +485,17 @@
                 <w:bCs/>
                 <w:lang w:val="en-US"/>
               </w:rPr>
-              <w:t>$observationO</w:t>
+              <w:t>$</w:t>
             </w:r>
+            <w:proofErr w:type="spellStart"/>
+            <w:r>
+              <w:rPr>
+                <w:bCs/>
+                <w:lang w:val="en-US"/>
+              </w:rPr>
+              <w:t>observationO</w:t>
+            </w:r>
+            <w:proofErr w:type="spellEnd"/>
           </w:p>
         </w:tc>
       </w:tr>
@@ -1733,6 +1744,7 @@
         </w:rPr>
         <w:t xml:space="preserve"> </w:t>
       </w:r>
+      <w:proofErr w:type="spellStart"/>
       <w:r>
         <w:rPr>
           <w:b/>
@@ -1740,6 +1752,7 @@
         </w:rPr>
         <w:t>item_key</w:t>
       </w:r>
+      <w:proofErr w:type="spellEnd"/>
       <w:r>
         <w:rPr>
           <w:lang w:val="en-US"/>
@@ -1775,6 +1788,7 @@
         </w:rPr>
         <w:t xml:space="preserve"> </w:t>
       </w:r>
+      <w:proofErr w:type="spellStart"/>
       <w:r>
         <w:rPr>
           <w:b/>
@@ -1782,6 +1796,7 @@
         </w:rPr>
         <w:t>year_key</w:t>
       </w:r>
+      <w:proofErr w:type="spellEnd"/>
       <w:r>
         <w:rPr>
           <w:bCs/>
@@ -1864,6 +1879,7 @@
         </w:rPr>
         <w:t xml:space="preserve"> </w:t>
       </w:r>
+      <w:proofErr w:type="spellStart"/>
       <w:r>
         <w:rPr>
           <w:b/>
@@ -1871,6 +1887,7 @@
         </w:rPr>
         <w:t>observation.set</w:t>
       </w:r>
+      <w:proofErr w:type="spellEnd"/>
       <w:r>
         <w:rPr>
           <w:b/>
@@ -1935,6 +1952,7 @@
         </w:rPr>
         <w:t xml:space="preserve"> </w:t>
       </w:r>
+      <w:proofErr w:type="spellStart"/>
       <w:r>
         <w:rPr>
           <w:b/>
@@ -1942,6 +1960,7 @@
         </w:rPr>
         <w:t>item_key</w:t>
       </w:r>
+      <w:proofErr w:type="spellEnd"/>
       <w:r>
         <w:rPr>
           <w:lang w:val="en-US"/>
@@ -1972,6 +1991,7 @@
         </w:rPr>
         <w:t xml:space="preserve"> </w:t>
       </w:r>
+      <w:proofErr w:type="spellStart"/>
       <w:r>
         <w:rPr>
           <w:b/>
@@ -1980,6 +2000,7 @@
         </w:rPr>
         <w:t>item_key</w:t>
       </w:r>
+      <w:proofErr w:type="spellEnd"/>
       <w:r>
         <w:rPr>
           <w:lang w:val="en-US"/>
@@ -2000,6 +2021,7 @@
         </w:rPr>
         <w:t xml:space="preserve">      </w:t>
       </w:r>
+      <w:proofErr w:type="spellStart"/>
       <w:r>
         <w:rPr>
           <w:b/>
@@ -2008,12 +2030,14 @@
         </w:rPr>
         <w:t>year_key</w:t>
       </w:r>
+      <w:proofErr w:type="spellEnd"/>
       <w:r>
         <w:rPr>
           <w:lang w:val="en-US"/>
         </w:rPr>
         <w:t xml:space="preserve">: see attribute </w:t>
       </w:r>
+      <w:proofErr w:type="spellStart"/>
       <w:r>
         <w:rPr>
           <w:b/>
@@ -2022,6 +2046,7 @@
         </w:rPr>
         <w:t>year_key</w:t>
       </w:r>
+      <w:proofErr w:type="spellEnd"/>
       <w:r>
         <w:rPr>
           <w:lang w:val="en-US"/>
@@ -2064,12 +2089,14 @@
         </w:rPr>
         <w:t xml:space="preserve"> </w:t>
       </w:r>
+      <w:proofErr w:type="spellStart"/>
       <w:r>
         <w:rPr>
           <w:lang w:val="en-US"/>
         </w:rPr>
         <w:t>ObservationSet</w:t>
       </w:r>
+      <w:proofErr w:type="spellEnd"/>
     </w:p>
     <w:p>
       <w:pPr>
@@ -2123,7 +2150,7 @@
           <w:bCs/>
           <w:lang w:val="en-US"/>
         </w:rPr>
-        <w:t>object</w:t>
+        <w:t>x</w:t>
       </w:r>
       <w:r>
         <w:rPr>
@@ -2131,12 +2158,14 @@
         </w:rPr>
         <w:t xml:space="preserve">: </w:t>
       </w:r>
+      <w:proofErr w:type="spellStart"/>
       <w:r>
         <w:rPr>
           <w:lang w:val="en-US"/>
         </w:rPr>
         <w:t>ObservationSet</w:t>
       </w:r>
+      <w:proofErr w:type="spellEnd"/>
       <w:r>
         <w:rPr>
           <w:lang w:val="en-US"/>
@@ -2169,6 +2198,7 @@
         </w:rPr>
         <w:t xml:space="preserve">, </w:t>
       </w:r>
+      <w:proofErr w:type="spellStart"/>
       <w:r>
         <w:rPr>
           <w:b/>
@@ -2177,6 +2207,7 @@
         </w:rPr>
         <w:t>keep_names</w:t>
       </w:r>
+      <w:proofErr w:type="spellEnd"/>
       <w:r>
         <w:rPr>
           <w:lang w:val="en-US"/>
@@ -2211,12 +2242,14 @@
         </w:rPr>
         <w:t xml:space="preserve">   </w:t>
       </w:r>
+      <w:proofErr w:type="spellStart"/>
       <w:r>
         <w:rPr>
           <w:lang w:val="en-US"/>
         </w:rPr>
         <w:t>ObservationSet</w:t>
       </w:r>
+      <w:proofErr w:type="spellEnd"/>
     </w:p>
     <w:p>
       <w:pPr>
@@ -2277,7 +2310,28 @@
           <w:bCs/>
           <w:lang w:val="en-US"/>
         </w:rPr>
-        <w:t>: transactions</w:t>
+        <w:t xml:space="preserve">: </w:t>
+      </w:r>
+      <w:r>
+        <w:rPr>
+          <w:bCs/>
+          <w:lang w:val="en-US"/>
+        </w:rPr>
+        <w:t>“</w:t>
+      </w:r>
+      <w:r>
+        <w:rPr>
+          <w:bCs/>
+          <w:lang w:val="en-US"/>
+        </w:rPr>
+        <w:t>transactions</w:t>
+      </w:r>
+      <w:r>
+        <w:rPr>
+          <w:bCs/>
+          <w:lang w:val="en-US"/>
+        </w:rPr>
+        <w:t>”</w:t>
       </w:r>
       <w:r>
         <w:rPr>
@@ -2308,8 +2362,16 @@
         <w:rPr>
           <w:lang w:val="en-US"/>
         </w:rPr>
-        <w:t>from the package arules</w:t>
-      </w:r>
+        <w:t xml:space="preserve">from the package </w:t>
+      </w:r>
+      <w:proofErr w:type="spellStart"/>
+      <w:r>
+        <w:rPr>
+          <w:lang w:val="en-US"/>
+        </w:rPr>
+        <w:t>arules</w:t>
+      </w:r>
+      <w:proofErr w:type="spellEnd"/>
       <w:r>
         <w:rPr>
           <w:lang w:val="en-US"/>
@@ -2348,6 +2410,7 @@
         </w:rPr>
         <w:t xml:space="preserve"> </w:t>
       </w:r>
+      <w:proofErr w:type="spellStart"/>
       <w:r>
         <w:rPr>
           <w:b/>
@@ -2356,6 +2419,7 @@
         </w:rPr>
         <w:t>get_all_items</w:t>
       </w:r>
+      <w:proofErr w:type="spellEnd"/>
       <w:r>
         <w:rPr>
           <w:b/>
@@ -2402,6 +2466,7 @@
         </w:rPr>
         <w:t xml:space="preserve"> </w:t>
       </w:r>
+      <w:proofErr w:type="spellStart"/>
       <w:r>
         <w:rPr>
           <w:b/>
@@ -2410,6 +2475,7 @@
         </w:rPr>
         <w:t>get_itemsets</w:t>
       </w:r>
+      <w:proofErr w:type="spellEnd"/>
       <w:r>
         <w:rPr>
           <w:b/>
@@ -2455,6 +2521,7 @@
         </w:rPr>
         <w:t xml:space="preserve"> </w:t>
       </w:r>
+      <w:proofErr w:type="spellStart"/>
       <w:r>
         <w:rPr>
           <w:b/>
@@ -2463,6 +2530,7 @@
         </w:rPr>
         <w:t>get_items_from_info</w:t>
       </w:r>
+      <w:proofErr w:type="spellEnd"/>
       <w:r>
         <w:rPr>
           <w:b/>
@@ -2572,6 +2640,7 @@
         </w:rPr>
         <w:t xml:space="preserve"> </w:t>
       </w:r>
+      <w:proofErr w:type="spellStart"/>
       <w:r>
         <w:rPr>
           <w:b/>
@@ -2580,6 +2649,7 @@
         </w:rPr>
         <w:t>get_info_from_items</w:t>
       </w:r>
+      <w:proofErr w:type="spellEnd"/>
       <w:r>
         <w:rPr>
           <w:b/>
@@ -2602,6 +2672,7 @@
         </w:rPr>
         <w:t xml:space="preserve">: vector, </w:t>
       </w:r>
+      <w:proofErr w:type="spellStart"/>
       <w:r>
         <w:rPr>
           <w:b/>
@@ -2610,6 +2681,7 @@
         </w:rPr>
         <w:t>info_names</w:t>
       </w:r>
+      <w:proofErr w:type="spellEnd"/>
       <w:r>
         <w:rPr>
           <w:lang w:val="en-US"/>
@@ -2695,6 +2767,7 @@
         </w:rPr>
         <w:t xml:space="preserve"> </w:t>
       </w:r>
+      <w:proofErr w:type="spellStart"/>
       <w:r>
         <w:rPr>
           <w:b/>
@@ -2703,6 +2776,7 @@
         </w:rPr>
         <w:t>get_complex_obs</w:t>
       </w:r>
+      <w:proofErr w:type="spellEnd"/>
       <w:r>
         <w:rPr>
           <w:b/>
@@ -2715,8 +2789,16 @@
         <w:rPr>
           <w:lang w:val="en-US"/>
         </w:rPr>
-        <w:t>: ObservationSet</w:t>
-      </w:r>
+        <w:t xml:space="preserve">: </w:t>
+      </w:r>
+      <w:proofErr w:type="spellStart"/>
+      <w:r>
+        <w:rPr>
+          <w:lang w:val="en-US"/>
+        </w:rPr>
+        <w:t>ObservationSet</w:t>
+      </w:r>
+      <w:proofErr w:type="spellEnd"/>
     </w:p>
     <w:p>
       <w:pPr>
@@ -2741,6 +2823,7 @@
         </w:rPr>
         <w:t xml:space="preserve"> </w:t>
       </w:r>
+      <w:proofErr w:type="spellStart"/>
       <w:r>
         <w:rPr>
           <w:b/>
@@ -2749,6 +2832,7 @@
         </w:rPr>
         <w:t>get_simple_obs</w:t>
       </w:r>
+      <w:proofErr w:type="spellEnd"/>
       <w:r>
         <w:rPr>
           <w:b/>
@@ -2771,12 +2855,14 @@
         </w:rPr>
         <w:t xml:space="preserve"> </w:t>
       </w:r>
+      <w:proofErr w:type="spellStart"/>
       <w:r>
         <w:rPr>
           <w:lang w:val="en-US"/>
         </w:rPr>
         <w:t>ObservationSet</w:t>
       </w:r>
+      <w:proofErr w:type="spellEnd"/>
     </w:p>
     <w:p>
       <w:pPr>
@@ -2801,6 +2887,7 @@
         </w:rPr>
         <w:t xml:space="preserve"> </w:t>
       </w:r>
+      <w:proofErr w:type="spellStart"/>
       <w:r>
         <w:rPr>
           <w:b/>
@@ -2809,6 +2896,7 @@
         </w:rPr>
         <w:t>get_obs_from_items</w:t>
       </w:r>
+      <w:proofErr w:type="spellEnd"/>
       <w:r>
         <w:rPr>
           <w:b/>
@@ -2869,8 +2957,16 @@
         <w:rPr>
           <w:lang w:val="en-US"/>
         </w:rPr>
-        <w:t>: ObservationSet</w:t>
-      </w:r>
+        <w:t xml:space="preserve">: </w:t>
+      </w:r>
+      <w:proofErr w:type="spellStart"/>
+      <w:r>
+        <w:rPr>
+          <w:lang w:val="en-US"/>
+        </w:rPr>
+        <w:t>ObservationSet</w:t>
+      </w:r>
+      <w:proofErr w:type="spellEnd"/>
     </w:p>
     <w:p>
       <w:pPr>
@@ -2894,6 +2990,7 @@
         </w:rPr>
         <w:t xml:space="preserve"> </w:t>
       </w:r>
+      <w:proofErr w:type="spellStart"/>
       <w:r>
         <w:rPr>
           <w:b/>
@@ -2902,6 +2999,7 @@
         </w:rPr>
         <w:t>get_obs_from_info</w:t>
       </w:r>
+      <w:proofErr w:type="spellEnd"/>
       <w:r>
         <w:rPr>
           <w:b/>
@@ -2958,12 +3056,14 @@
         </w:rPr>
         <w:t xml:space="preserve">: </w:t>
       </w:r>
+      <w:proofErr w:type="spellStart"/>
       <w:r>
         <w:rPr>
           <w:lang w:val="en-US"/>
         </w:rPr>
         <w:t>ObservationSet</w:t>
       </w:r>
+      <w:proofErr w:type="spellEnd"/>
     </w:p>
     <w:p>
       <w:pPr>
@@ -2997,6 +3097,7 @@
         </w:rPr>
         <w:t xml:space="preserve"> </w:t>
       </w:r>
+      <w:proofErr w:type="spellStart"/>
       <w:r>
         <w:rPr>
           <w:b/>
@@ -3005,6 +3106,7 @@
         </w:rPr>
         <w:t>complexity_ratio</w:t>
       </w:r>
+      <w:proofErr w:type="spellEnd"/>
       <w:r>
         <w:rPr>
           <w:b/>
@@ -3073,6 +3175,7 @@
         </w:rPr>
         <w:t xml:space="preserve"> </w:t>
       </w:r>
+      <w:proofErr w:type="spellStart"/>
       <w:r>
         <w:rPr>
           <w:b/>
@@ -3081,6 +3184,7 @@
         </w:rPr>
         <w:t>complexity_items</w:t>
       </w:r>
+      <w:proofErr w:type="spellEnd"/>
       <w:r>
         <w:rPr>
           <w:b/>
@@ -3149,6 +3253,7 @@
         </w:rPr>
         <w:t xml:space="preserve"> </w:t>
       </w:r>
+      <w:proofErr w:type="spellStart"/>
       <w:r>
         <w:rPr>
           <w:b/>
@@ -3157,6 +3262,7 @@
         </w:rPr>
         <w:t>co_occurrence_matrix</w:t>
       </w:r>
+      <w:proofErr w:type="spellEnd"/>
       <w:r>
         <w:rPr>
           <w:b/>
@@ -3229,6 +3335,7 @@
         </w:rPr>
         <w:t xml:space="preserve"> </w:t>
       </w:r>
+      <w:proofErr w:type="spellStart"/>
       <w:r>
         <w:rPr>
           <w:b/>
@@ -3237,6 +3344,7 @@
         </w:rPr>
         <w:t>co_occurrence_chart</w:t>
       </w:r>
+      <w:proofErr w:type="spellEnd"/>
       <w:r>
         <w:rPr>
           <w:b/>
@@ -3251,6 +3359,7 @@
         </w:rPr>
         <w:t xml:space="preserve">: vector, </w:t>
       </w:r>
+      <w:proofErr w:type="spellStart"/>
       <w:r>
         <w:rPr>
           <w:b/>
@@ -3259,12 +3368,14 @@
         </w:rPr>
         <w:t>min_occ</w:t>
       </w:r>
+      <w:proofErr w:type="spellEnd"/>
       <w:r>
         <w:rPr>
           <w:lang w:val="en-US"/>
         </w:rPr>
         <w:t xml:space="preserve">: numeric, </w:t>
       </w:r>
+      <w:proofErr w:type="spellStart"/>
       <w:r>
         <w:rPr>
           <w:b/>
@@ -3273,12 +3384,14 @@
         </w:rPr>
         <w:t>max_occ</w:t>
       </w:r>
+      <w:proofErr w:type="spellEnd"/>
       <w:r>
         <w:rPr>
           <w:lang w:val="en-US"/>
         </w:rPr>
         <w:t xml:space="preserve">: numeric, </w:t>
       </w:r>
+      <w:proofErr w:type="spellStart"/>
       <w:r>
         <w:rPr>
           <w:b/>
@@ -3287,6 +3400,7 @@
         </w:rPr>
         <w:t>vertex_size</w:t>
       </w:r>
+      <w:proofErr w:type="spellEnd"/>
       <w:r>
         <w:rPr>
           <w:lang w:val="en-US"/>
@@ -3307,8 +3421,18 @@
           <w:bCs/>
           <w:lang w:val="en-US"/>
         </w:rPr>
-        <w:t xml:space="preserve"> vertex_alpha</w:t>
-      </w:r>
+        <w:t xml:space="preserve"> </w:t>
+      </w:r>
+      <w:proofErr w:type="spellStart"/>
+      <w:r>
+        <w:rPr>
+          <w:b/>
+          <w:bCs/>
+          <w:lang w:val="en-US"/>
+        </w:rPr>
+        <w:t>vertex_alpha</w:t>
+      </w:r>
+      <w:proofErr w:type="spellEnd"/>
       <w:r>
         <w:rPr>
           <w:lang w:val="en-US"/>
@@ -3321,8 +3445,18 @@
           <w:bCs/>
           <w:lang w:val="en-US"/>
         </w:rPr>
-        <w:t xml:space="preserve"> vertex_margin</w:t>
-      </w:r>
+        <w:t xml:space="preserve"> </w:t>
+      </w:r>
+      <w:proofErr w:type="spellStart"/>
+      <w:r>
+        <w:rPr>
+          <w:b/>
+          <w:bCs/>
+          <w:lang w:val="en-US"/>
+        </w:rPr>
+        <w:t>vertex_margin</w:t>
+      </w:r>
+      <w:proofErr w:type="spellEnd"/>
       <w:r>
         <w:rPr>
           <w:lang w:val="en-US"/>
@@ -3335,8 +3469,18 @@
           <w:bCs/>
           <w:lang w:val="en-US"/>
         </w:rPr>
-        <w:t xml:space="preserve"> label_size</w:t>
-      </w:r>
+        <w:t xml:space="preserve"> </w:t>
+      </w:r>
+      <w:proofErr w:type="spellStart"/>
+      <w:r>
+        <w:rPr>
+          <w:b/>
+          <w:bCs/>
+          <w:lang w:val="en-US"/>
+        </w:rPr>
+        <w:t>label_size</w:t>
+      </w:r>
+      <w:proofErr w:type="spellEnd"/>
       <w:r>
         <w:rPr>
           <w:lang w:val="en-US"/>
@@ -3357,8 +3501,18 @@
           <w:bCs/>
           <w:lang w:val="en-US"/>
         </w:rPr>
-        <w:t xml:space="preserve"> label_margin</w:t>
-      </w:r>
+        <w:t xml:space="preserve"> </w:t>
+      </w:r>
+      <w:proofErr w:type="spellStart"/>
+      <w:r>
+        <w:rPr>
+          <w:b/>
+          <w:bCs/>
+          <w:lang w:val="en-US"/>
+        </w:rPr>
+        <w:t>label_margin</w:t>
+      </w:r>
+      <w:proofErr w:type="spellEnd"/>
       <w:r>
         <w:rPr>
           <w:lang w:val="en-US"/>
@@ -3371,14 +3525,25 @@
           <w:bCs/>
           <w:lang w:val="en-US"/>
         </w:rPr>
-        <w:t xml:space="preserve"> edge_tension</w:t>
-      </w:r>
+        <w:t xml:space="preserve"> </w:t>
+      </w:r>
+      <w:proofErr w:type="spellStart"/>
+      <w:r>
+        <w:rPr>
+          <w:b/>
+          <w:bCs/>
+          <w:lang w:val="en-US"/>
+        </w:rPr>
+        <w:t>edge_tension</w:t>
+      </w:r>
+      <w:proofErr w:type="spellEnd"/>
       <w:r>
         <w:rPr>
           <w:lang w:val="en-US"/>
         </w:rPr>
         <w:t xml:space="preserve">: numeric, </w:t>
       </w:r>
+      <w:proofErr w:type="spellStart"/>
       <w:r>
         <w:rPr>
           <w:b/>
@@ -3387,6 +3552,7 @@
         </w:rPr>
         <w:t>edge_alpha</w:t>
       </w:r>
+      <w:proofErr w:type="spellEnd"/>
       <w:r>
         <w:rPr>
           <w:lang w:val="en-US"/>
@@ -3421,8 +3587,18 @@
           <w:bCs/>
           <w:lang w:val="en-US"/>
         </w:rPr>
-        <w:t xml:space="preserve"> palette_direction</w:t>
-      </w:r>
+        <w:t xml:space="preserve"> </w:t>
+      </w:r>
+      <w:proofErr w:type="spellStart"/>
+      <w:r>
+        <w:rPr>
+          <w:b/>
+          <w:bCs/>
+          <w:lang w:val="en-US"/>
+        </w:rPr>
+        <w:t>palette_direction</w:t>
+      </w:r>
+      <w:proofErr w:type="spellEnd"/>
       <w:r>
         <w:rPr>
           <w:lang w:val="en-US"/>
@@ -3475,6 +3651,7 @@
         </w:rPr>
         <w:t xml:space="preserve"> </w:t>
       </w:r>
+      <w:proofErr w:type="spellStart"/>
       <w:r>
         <w:rPr>
           <w:b/>
@@ -3483,6 +3660,7 @@
         </w:rPr>
         <w:t>has_temporal_data</w:t>
       </w:r>
+      <w:proofErr w:type="spellEnd"/>
       <w:r>
         <w:rPr>
           <w:b/>
@@ -3521,6 +3699,7 @@
         </w:rPr>
         <w:t xml:space="preserve"> </w:t>
       </w:r>
+      <w:proofErr w:type="spellStart"/>
       <w:r>
         <w:rPr>
           <w:b/>
@@ -3537,6 +3716,7 @@
         </w:rPr>
         <w:t>items</w:t>
       </w:r>
+      <w:proofErr w:type="spellEnd"/>
       <w:r>
         <w:rPr>
           <w:b/>
@@ -3583,13 +3763,7 @@
         <w:rPr>
           <w:lang w:val="en-US"/>
         </w:rPr>
-        <w:t>:</w:t>
-      </w:r>
-      <w:r>
-        <w:rPr>
-          <w:lang w:val="en-US"/>
-        </w:rPr>
-        <w:t xml:space="preserve"> vector</w:t>
+        <w:t>: vector</w:t>
       </w:r>
     </w:p>
     <w:sectPr>
@@ -3710,7 +3884,7 @@
         </mc:Choice>
         <mc:Fallback>
           <w:pict>
-            <v:rect w14:anchorId="52D43F32" id="Rectangle 38" o:spid="_x0000_s1026" style="position:absolute;margin-left:1.15pt;margin-top:-7.8pt;width:466.5pt;height:1.45pt;z-index:251660288;visibility:visible;mso-wrap-style:square;mso-wrap-distance-left:9pt;mso-wrap-distance-top:0;mso-wrap-distance-right:9pt;mso-wrap-distance-bottom:0;mso-position-horizontal:absolute;mso-position-horizontal-relative:text;mso-position-vertical:absolute;mso-position-vertical-relative:text;v-text-anchor:middle" o:gfxdata="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" fillcolor="black [3213]" stroked="f" strokeweight="1pt">
+            <v:rect w14:anchorId="099FD59B" id="Rectangle 38" o:spid="_x0000_s1026" style="position:absolute;margin-left:1.15pt;margin-top:-7.8pt;width:466.5pt;height:1.45pt;z-index:251660288;visibility:visible;mso-wrap-style:square;mso-wrap-distance-left:9pt;mso-wrap-distance-top:0;mso-wrap-distance-right:9pt;mso-wrap-distance-bottom:0;mso-position-horizontal:absolute;mso-position-horizontal-relative:text;mso-position-vertical:absolute;mso-position-vertical-relative:text;v-text-anchor:middle" o:gfxdata="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" fillcolor="black [3213]" stroked="f" strokeweight="1pt">
               <w10:wrap type="square"/>
             </v:rect>
           </w:pict>
@@ -3932,7 +4106,7 @@
         <w:color w:val="808080" w:themeColor="background1" w:themeShade="80"/>
         <w:lang w:val="en-US"/>
       </w:rPr>
-      <w:t>: 2020-12-</w:t>
+      <w:t>: 202</w:t>
     </w:r>
     <w:r>
       <w:rPr>
@@ -3946,7 +4120,28 @@
         <w:color w:val="808080" w:themeColor="background1" w:themeShade="80"/>
         <w:lang w:val="en-US"/>
       </w:rPr>
-      <w:t>6</w:t>
+      <w:t>-</w:t>
+    </w:r>
+    <w:r>
+      <w:rPr>
+        <w:color w:val="808080" w:themeColor="background1" w:themeShade="80"/>
+        <w:lang w:val="en-US"/>
+      </w:rPr>
+      <w:t>01</w:t>
+    </w:r>
+    <w:r>
+      <w:rPr>
+        <w:color w:val="808080" w:themeColor="background1" w:themeShade="80"/>
+        <w:lang w:val="en-US"/>
+      </w:rPr>
+      <w:t>-</w:t>
+    </w:r>
+    <w:r>
+      <w:rPr>
+        <w:color w:val="808080" w:themeColor="background1" w:themeShade="80"/>
+        <w:lang w:val="en-US"/>
+      </w:rPr>
+      <w:t>05</w:t>
     </w:r>
   </w:p>
 </w:ftr>
@@ -4504,7 +4699,6 @@
   <w:style w:type="character" w:default="1" w:styleId="Policepardfaut">
     <w:name w:val="Default Paragraph Font"/>
     <w:uiPriority w:val="1"/>
-    <w:semiHidden/>
     <w:unhideWhenUsed/>
   </w:style>
   <w:style w:type="table" w:default="1" w:styleId="TableauNormal">

</xml_diff>

<commit_message>
feat: Add a function to reorder observations
</commit_message>
<xml_diff>
--- a/vignettes/types_of_attributes_and_methods_OS.docx
+++ b/vignettes/types_of_attributes_and_methods_OS.docx
@@ -254,7 +254,23 @@
           <w:rFonts w:eastAsiaTheme="minorEastAsia"/>
           <w:lang w:val="en-US"/>
         </w:rPr>
-        <w:t xml:space="preserve"> denotes public attributes and methods (i.e. exported attributes and methods).</w:t>
+        <w:t xml:space="preserve"> denotes public attributes and methods (</w:t>
+      </w:r>
+      <w:proofErr w:type="gramStart"/>
+      <w:r>
+        <w:rPr>
+          <w:rFonts w:eastAsiaTheme="minorEastAsia"/>
+          <w:lang w:val="en-US"/>
+        </w:rPr>
+        <w:t>i.e.</w:t>
+      </w:r>
+      <w:proofErr w:type="gramEnd"/>
+      <w:r>
+        <w:rPr>
+          <w:rFonts w:eastAsiaTheme="minorEastAsia"/>
+          <w:lang w:val="en-US"/>
+        </w:rPr>
+        <w:t xml:space="preserve"> exported attributes and methods).</w:t>
       </w:r>
     </w:p>
     <w:p>
@@ -282,7 +298,23 @@
           <w:rFonts w:eastAsiaTheme="minorEastAsia"/>
           <w:lang w:val="en-US"/>
         </w:rPr>
-        <w:t xml:space="preserve"> denotes private attributes and methods (i.e. attributes and methods not exported).</w:t>
+        <w:t xml:space="preserve"> denotes private attributes and methods (</w:t>
+      </w:r>
+      <w:proofErr w:type="gramStart"/>
+      <w:r>
+        <w:rPr>
+          <w:rFonts w:eastAsiaTheme="minorEastAsia"/>
+          <w:lang w:val="en-US"/>
+        </w:rPr>
+        <w:t>i.e.</w:t>
+      </w:r>
+      <w:proofErr w:type="gramEnd"/>
+      <w:r>
+        <w:rPr>
+          <w:rFonts w:eastAsiaTheme="minorEastAsia"/>
+          <w:lang w:val="en-US"/>
+        </w:rPr>
+        <w:t xml:space="preserve"> attributes and methods not exported).</w:t>
       </w:r>
     </w:p>
     <w:p>
@@ -362,7 +394,14 @@
         <w:rPr>
           <w:lang w:val="en-US"/>
         </w:rPr>
-        <w:t>: list</w:t>
+        <w:t xml:space="preserve">: </w:t>
+      </w:r>
+      <w:proofErr w:type="gramStart"/>
+      <w:r>
+        <w:rPr>
+          <w:lang w:val="en-US"/>
+        </w:rPr>
+        <w:t>list</w:t>
       </w:r>
       <w:r>
         <w:rPr>
@@ -370,6 +409,7 @@
         </w:rPr>
         <w:t>(</w:t>
       </w:r>
+      <w:proofErr w:type="gramEnd"/>
       <w:r>
         <w:rPr>
           <w:lang w:val="en-US"/>
@@ -1880,6 +1920,7 @@
         <w:t xml:space="preserve"> </w:t>
       </w:r>
       <w:proofErr w:type="spellStart"/>
+      <w:proofErr w:type="gramStart"/>
       <w:r>
         <w:rPr>
           <w:b/>
@@ -1895,6 +1936,7 @@
         </w:rPr>
         <w:t>(</w:t>
       </w:r>
+      <w:proofErr w:type="gramEnd"/>
       <w:r>
         <w:rPr>
           <w:b/>
@@ -2128,6 +2170,7 @@
         </w:rPr>
         <w:t xml:space="preserve"> </w:t>
       </w:r>
+      <w:proofErr w:type="gramStart"/>
       <w:r>
         <w:rPr>
           <w:b/>
@@ -2144,6 +2187,7 @@
         </w:rPr>
         <w:t>(</w:t>
       </w:r>
+      <w:proofErr w:type="gramEnd"/>
       <w:r>
         <w:rPr>
           <w:b/>
@@ -2254,16 +2298,6 @@
     <w:p>
       <w:pPr>
         <w:rPr>
-          <w:rFonts w:eastAsiaTheme="minorEastAsia"/>
-          <w:lang w:val="en-US"/>
-        </w:rPr>
-      </w:pPr>
-    </w:p>
-    <w:p>
-      <w:pPr>
-        <w:rPr>
-          <w:b/>
-          <w:bCs/>
           <w:lang w:val="en-US"/>
         </w:rPr>
       </w:pPr>
@@ -2279,63 +2313,66 @@
       <w:r>
         <w:rPr>
           <w:rFonts w:eastAsiaTheme="minorEastAsia"/>
-          <w:iCs/>
           <w:lang w:val="en-US"/>
         </w:rPr>
         <w:t xml:space="preserve"> </w:t>
       </w:r>
-      <w:r>
-        <w:rPr>
-          <w:b/>
-          <w:lang w:val="en-US"/>
-        </w:rPr>
-        <w:t>as</w:t>
-      </w:r>
-      <w:r>
-        <w:rPr>
-          <w:b/>
-          <w:lang w:val="en-US"/>
-        </w:rPr>
-        <w:t>(</w:t>
-      </w:r>
-      <w:r>
-        <w:rPr>
-          <w:b/>
-          <w:lang w:val="en-US"/>
-        </w:rPr>
-        <w:t>to</w:t>
-      </w:r>
-      <w:r>
-        <w:rPr>
-          <w:bCs/>
+      <w:proofErr w:type="gramStart"/>
+      <w:r>
+        <w:rPr>
+          <w:b/>
+          <w:bCs/>
+          <w:lang w:val="en-US"/>
+        </w:rPr>
+        <w:t>reorder(</w:t>
+      </w:r>
+      <w:proofErr w:type="gramEnd"/>
+      <w:r>
+        <w:rPr>
+          <w:b/>
+          <w:bCs/>
+          <w:lang w:val="en-US"/>
+        </w:rPr>
+        <w:t>x</w:t>
+      </w:r>
+      <w:r>
+        <w:rPr>
           <w:lang w:val="en-US"/>
         </w:rPr>
         <w:t xml:space="preserve">: </w:t>
       </w:r>
-      <w:r>
-        <w:rPr>
-          <w:bCs/>
-          <w:lang w:val="en-US"/>
-        </w:rPr>
-        <w:t>“</w:t>
-      </w:r>
-      <w:r>
-        <w:rPr>
-          <w:bCs/>
-          <w:lang w:val="en-US"/>
-        </w:rPr>
-        <w:t>transactions</w:t>
-      </w:r>
-      <w:r>
-        <w:rPr>
-          <w:bCs/>
-          <w:lang w:val="en-US"/>
-        </w:rPr>
-        <w:t>”</w:t>
-      </w:r>
-      <w:r>
-        <w:rPr>
-          <w:b/>
+      <w:proofErr w:type="spellStart"/>
+      <w:r>
+        <w:rPr>
+          <w:lang w:val="en-US"/>
+        </w:rPr>
+        <w:t>ObservationSet</w:t>
+      </w:r>
+      <w:proofErr w:type="spellEnd"/>
+      <w:r>
+        <w:rPr>
+          <w:lang w:val="en-US"/>
+        </w:rPr>
+        <w:t xml:space="preserve">, </w:t>
+      </w:r>
+      <w:r>
+        <w:rPr>
+          <w:b/>
+          <w:bCs/>
+          <w:lang w:val="en-US"/>
+        </w:rPr>
+        <w:t>permutation</w:t>
+      </w:r>
+      <w:r>
+        <w:rPr>
+          <w:lang w:val="en-US"/>
+        </w:rPr>
+        <w:t>: vector(numeric) or vector(character)</w:t>
+      </w:r>
+      <w:r>
+        <w:rPr>
+          <w:b/>
+          <w:bCs/>
           <w:lang w:val="en-US"/>
         </w:rPr>
         <w:t>)</w:t>
@@ -2346,42 +2383,19 @@
         </w:rPr>
         <w:t xml:space="preserve">: </w:t>
       </w:r>
-      <w:r>
-        <w:rPr>
-          <w:lang w:val="en-US"/>
-        </w:rPr>
-        <w:t xml:space="preserve">transactions </w:t>
-      </w:r>
-      <w:r>
-        <w:rPr>
-          <w:lang w:val="en-US"/>
-        </w:rPr>
-        <w:t xml:space="preserve">(class </w:t>
-      </w:r>
-      <w:r>
-        <w:rPr>
-          <w:lang w:val="en-US"/>
-        </w:rPr>
-        <w:t xml:space="preserve">from the package </w:t>
-      </w:r>
       <w:proofErr w:type="spellStart"/>
       <w:r>
         <w:rPr>
           <w:lang w:val="en-US"/>
         </w:rPr>
-        <w:t>arules</w:t>
+        <w:t>ObservationSet</w:t>
       </w:r>
       <w:proofErr w:type="spellEnd"/>
-      <w:r>
-        <w:rPr>
-          <w:lang w:val="en-US"/>
-        </w:rPr>
-        <w:t>)</w:t>
-      </w:r>
     </w:p>
     <w:p>
       <w:pPr>
         <w:rPr>
+          <w:rFonts w:eastAsiaTheme="minorEastAsia"/>
           <w:lang w:val="en-US"/>
         </w:rPr>
       </w:pPr>
@@ -2406,27 +2420,174 @@
       <w:r>
         <w:rPr>
           <w:rFonts w:eastAsiaTheme="minorEastAsia"/>
+          <w:iCs/>
           <w:lang w:val="en-US"/>
         </w:rPr>
         <w:t xml:space="preserve"> </w:t>
       </w:r>
+      <w:proofErr w:type="gramStart"/>
+      <w:r>
+        <w:rPr>
+          <w:b/>
+          <w:lang w:val="en-US"/>
+        </w:rPr>
+        <w:t>as</w:t>
+      </w:r>
+      <w:r>
+        <w:rPr>
+          <w:b/>
+          <w:lang w:val="en-US"/>
+        </w:rPr>
+        <w:t>(</w:t>
+      </w:r>
+      <w:proofErr w:type="gramEnd"/>
+      <w:r>
+        <w:rPr>
+          <w:b/>
+          <w:lang w:val="en-US"/>
+        </w:rPr>
+        <w:t>to</w:t>
+      </w:r>
+      <w:r>
+        <w:rPr>
+          <w:bCs/>
+          <w:lang w:val="en-US"/>
+        </w:rPr>
+        <w:t xml:space="preserve">: </w:t>
+      </w:r>
+      <w:r>
+        <w:rPr>
+          <w:bCs/>
+          <w:lang w:val="en-US"/>
+        </w:rPr>
+        <w:t>“</w:t>
+      </w:r>
+      <w:r>
+        <w:rPr>
+          <w:bCs/>
+          <w:lang w:val="en-US"/>
+        </w:rPr>
+        <w:t>transactions</w:t>
+      </w:r>
+      <w:r>
+        <w:rPr>
+          <w:bCs/>
+          <w:lang w:val="en-US"/>
+        </w:rPr>
+        <w:t>”</w:t>
+      </w:r>
+      <w:r>
+        <w:rPr>
+          <w:b/>
+          <w:lang w:val="en-US"/>
+        </w:rPr>
+        <w:t>)</w:t>
+      </w:r>
+      <w:r>
+        <w:rPr>
+          <w:lang w:val="en-US"/>
+        </w:rPr>
+        <w:t xml:space="preserve">: </w:t>
+      </w:r>
+      <w:r>
+        <w:rPr>
+          <w:lang w:val="en-US"/>
+        </w:rPr>
+        <w:t xml:space="preserve">transactions </w:t>
+      </w:r>
+      <w:r>
+        <w:rPr>
+          <w:lang w:val="en-US"/>
+        </w:rPr>
+        <w:t xml:space="preserve">(class </w:t>
+      </w:r>
+      <w:r>
+        <w:rPr>
+          <w:lang w:val="en-US"/>
+        </w:rPr>
+        <w:t xml:space="preserve">from the package </w:t>
+      </w:r>
       <w:proofErr w:type="spellStart"/>
       <w:r>
         <w:rPr>
-          <w:b/>
-          <w:bCs/>
-          <w:lang w:val="en-US"/>
-        </w:rPr>
-        <w:t>get_all_items</w:t>
+          <w:lang w:val="en-US"/>
+        </w:rPr>
+        <w:t>arules</w:t>
       </w:r>
       <w:proofErr w:type="spellEnd"/>
       <w:r>
         <w:rPr>
-          <w:b/>
-          <w:bCs/>
-          <w:lang w:val="en-US"/>
-        </w:rPr>
-        <w:t>()</w:t>
+          <w:lang w:val="en-US"/>
+        </w:rPr>
+        <w:t>)</w:t>
+      </w:r>
+    </w:p>
+    <w:p>
+      <w:pPr>
+        <w:rPr>
+          <w:lang w:val="en-US"/>
+        </w:rPr>
+      </w:pPr>
+    </w:p>
+    <w:p>
+      <w:pPr>
+        <w:rPr>
+          <w:b/>
+          <w:bCs/>
+          <w:lang w:val="en-US"/>
+        </w:rPr>
+      </w:pPr>
+      <m:oMath>
+        <m:r>
+          <w:rPr>
+            <w:rFonts w:ascii="Cambria Math" w:hAnsi="Cambria Math"/>
+            <w:lang w:val="en-US"/>
+          </w:rPr>
+          <m:t>+</m:t>
+        </m:r>
+      </m:oMath>
+      <w:r>
+        <w:rPr>
+          <w:rFonts w:eastAsiaTheme="minorEastAsia"/>
+          <w:lang w:val="en-US"/>
+        </w:rPr>
+        <w:t xml:space="preserve"> </w:t>
+      </w:r>
+      <w:proofErr w:type="spellStart"/>
+      <w:r>
+        <w:rPr>
+          <w:b/>
+          <w:bCs/>
+          <w:lang w:val="en-US"/>
+        </w:rPr>
+        <w:t>get_all_</w:t>
+      </w:r>
+      <w:proofErr w:type="gramStart"/>
+      <w:r>
+        <w:rPr>
+          <w:b/>
+          <w:bCs/>
+          <w:lang w:val="en-US"/>
+        </w:rPr>
+        <w:t>items</w:t>
+      </w:r>
+      <w:proofErr w:type="spellEnd"/>
+      <w:r>
+        <w:rPr>
+          <w:b/>
+          <w:bCs/>
+          <w:lang w:val="en-US"/>
+        </w:rPr>
+        <w:t>(</w:t>
+      </w:r>
+      <w:proofErr w:type="gramEnd"/>
+      <w:r>
+        <w:rPr>
+          <w:b/>
+          <w:bCs/>
+          <w:lang w:val="en-US"/>
+        </w:rPr>
+        <w:t>)</w:t>
       </w:r>
       <w:r>
         <w:rPr>
@@ -2473,7 +2634,16 @@
           <w:bCs/>
           <w:lang w:val="en-US"/>
         </w:rPr>
-        <w:t>get_itemsets</w:t>
+        <w:t>get_</w:t>
+      </w:r>
+      <w:proofErr w:type="gramStart"/>
+      <w:r>
+        <w:rPr>
+          <w:b/>
+          <w:bCs/>
+          <w:lang w:val="en-US"/>
+        </w:rPr>
+        <w:t>itemsets</w:t>
       </w:r>
       <w:proofErr w:type="spellEnd"/>
       <w:r>
@@ -2482,7 +2652,16 @@
           <w:bCs/>
           <w:lang w:val="en-US"/>
         </w:rPr>
-        <w:t>()</w:t>
+        <w:t>(</w:t>
+      </w:r>
+      <w:proofErr w:type="gramEnd"/>
+      <w:r>
+        <w:rPr>
+          <w:b/>
+          <w:bCs/>
+          <w:lang w:val="en-US"/>
+        </w:rPr>
+        <w:t>)</w:t>
       </w:r>
       <w:r>
         <w:rPr>
@@ -2490,13 +2669,6 @@
         </w:rPr>
         <w:t>: list(vector)</w:t>
       </w:r>
-    </w:p>
-    <w:p>
-      <w:pPr>
-        <w:rPr>
-          <w:lang w:val="en-US"/>
-        </w:rPr>
-      </w:pPr>
     </w:p>
     <w:p>
       <w:pPr>
@@ -2528,7 +2700,16 @@
           <w:bCs/>
           <w:lang w:val="en-US"/>
         </w:rPr>
-        <w:t>get_items_from_info</w:t>
+        <w:t>get_items_from_</w:t>
+      </w:r>
+      <w:proofErr w:type="gramStart"/>
+      <w:r>
+        <w:rPr>
+          <w:b/>
+          <w:bCs/>
+          <w:lang w:val="en-US"/>
+        </w:rPr>
+        <w:t>info</w:t>
       </w:r>
       <w:proofErr w:type="spellEnd"/>
       <w:r>
@@ -2539,6 +2720,7 @@
         </w:rPr>
         <w:t>(</w:t>
       </w:r>
+      <w:proofErr w:type="gramEnd"/>
       <w:r>
         <w:rPr>
           <w:b/>
@@ -2647,7 +2829,16 @@
           <w:bCs/>
           <w:lang w:val="en-US"/>
         </w:rPr>
-        <w:t>get_info_from_items</w:t>
+        <w:t>get_info_from_</w:t>
+      </w:r>
+      <w:proofErr w:type="gramStart"/>
+      <w:r>
+        <w:rPr>
+          <w:b/>
+          <w:bCs/>
+          <w:lang w:val="en-US"/>
+        </w:rPr>
+        <w:t>items</w:t>
       </w:r>
       <w:proofErr w:type="spellEnd"/>
       <w:r>
@@ -2658,6 +2849,7 @@
         </w:rPr>
         <w:t>(</w:t>
       </w:r>
+      <w:proofErr w:type="gramEnd"/>
       <w:r>
         <w:rPr>
           <w:b/>
@@ -2774,7 +2966,16 @@
           <w:bCs/>
           <w:lang w:val="en-US"/>
         </w:rPr>
-        <w:t>get_complex_obs</w:t>
+        <w:t>get_complex_</w:t>
+      </w:r>
+      <w:proofErr w:type="gramStart"/>
+      <w:r>
+        <w:rPr>
+          <w:b/>
+          <w:bCs/>
+          <w:lang w:val="en-US"/>
+        </w:rPr>
+        <w:t>obs</w:t>
       </w:r>
       <w:proofErr w:type="spellEnd"/>
       <w:r>
@@ -2783,7 +2984,16 @@
           <w:bCs/>
           <w:lang w:val="en-US"/>
         </w:rPr>
-        <w:t>()</w:t>
+        <w:t>(</w:t>
+      </w:r>
+      <w:proofErr w:type="gramEnd"/>
+      <w:r>
+        <w:rPr>
+          <w:b/>
+          <w:bCs/>
+          <w:lang w:val="en-US"/>
+        </w:rPr>
+        <w:t>)</w:t>
       </w:r>
       <w:r>
         <w:rPr>
@@ -2830,7 +3040,16 @@
           <w:bCs/>
           <w:lang w:val="en-US"/>
         </w:rPr>
-        <w:t>get_simple_obs</w:t>
+        <w:t>get_simple_</w:t>
+      </w:r>
+      <w:proofErr w:type="gramStart"/>
+      <w:r>
+        <w:rPr>
+          <w:b/>
+          <w:bCs/>
+          <w:lang w:val="en-US"/>
+        </w:rPr>
+        <w:t>obs</w:t>
       </w:r>
       <w:proofErr w:type="spellEnd"/>
       <w:r>
@@ -2839,7 +3058,16 @@
           <w:bCs/>
           <w:lang w:val="en-US"/>
         </w:rPr>
-        <w:t>()</w:t>
+        <w:t>(</w:t>
+      </w:r>
+      <w:proofErr w:type="gramEnd"/>
+      <w:r>
+        <w:rPr>
+          <w:b/>
+          <w:bCs/>
+          <w:lang w:val="en-US"/>
+        </w:rPr>
+        <w:t>)</w:t>
       </w:r>
       <w:r>
         <w:rPr>
@@ -2894,7 +3122,16 @@
           <w:bCs/>
           <w:lang w:val="en-US"/>
         </w:rPr>
-        <w:t>get_obs_from_items</w:t>
+        <w:t>get_obs_from_</w:t>
+      </w:r>
+      <w:proofErr w:type="gramStart"/>
+      <w:r>
+        <w:rPr>
+          <w:b/>
+          <w:bCs/>
+          <w:lang w:val="en-US"/>
+        </w:rPr>
+        <w:t>items</w:t>
       </w:r>
       <w:proofErr w:type="spellEnd"/>
       <w:r>
@@ -2905,6 +3142,7 @@
         </w:rPr>
         <w:t>(</w:t>
       </w:r>
+      <w:proofErr w:type="gramEnd"/>
       <w:r>
         <w:rPr>
           <w:b/>
@@ -2997,7 +3235,16 @@
           <w:bCs/>
           <w:lang w:val="en-US"/>
         </w:rPr>
-        <w:t>get_obs_from_info</w:t>
+        <w:t>get_obs_from_</w:t>
+      </w:r>
+      <w:proofErr w:type="gramStart"/>
+      <w:r>
+        <w:rPr>
+          <w:b/>
+          <w:bCs/>
+          <w:lang w:val="en-US"/>
+        </w:rPr>
+        <w:t>info</w:t>
       </w:r>
       <w:proofErr w:type="spellEnd"/>
       <w:r>
@@ -3008,6 +3255,7 @@
         </w:rPr>
         <w:t>(</w:t>
       </w:r>
+      <w:proofErr w:type="gramEnd"/>
       <w:r>
         <w:rPr>
           <w:b/>
@@ -3104,7 +3352,16 @@
           <w:bCs/>
           <w:lang w:val="en-US"/>
         </w:rPr>
-        <w:t>complexity_ratio</w:t>
+        <w:t>complexity_</w:t>
+      </w:r>
+      <w:proofErr w:type="gramStart"/>
+      <w:r>
+        <w:rPr>
+          <w:b/>
+          <w:bCs/>
+          <w:lang w:val="en-US"/>
+        </w:rPr>
+        <w:t>ratio</w:t>
       </w:r>
       <w:proofErr w:type="spellEnd"/>
       <w:r>
@@ -3115,6 +3372,7 @@
         </w:rPr>
         <w:t>(</w:t>
       </w:r>
+      <w:proofErr w:type="gramEnd"/>
       <w:r>
         <w:rPr>
           <w:b/>
@@ -3182,7 +3440,16 @@
           <w:bCs/>
           <w:lang w:val="en-US"/>
         </w:rPr>
-        <w:t>complexity_items</w:t>
+        <w:t>complexity_</w:t>
+      </w:r>
+      <w:proofErr w:type="gramStart"/>
+      <w:r>
+        <w:rPr>
+          <w:b/>
+          <w:bCs/>
+          <w:lang w:val="en-US"/>
+        </w:rPr>
+        <w:t>items</w:t>
       </w:r>
       <w:proofErr w:type="spellEnd"/>
       <w:r>
@@ -3193,6 +3460,7 @@
         </w:rPr>
         <w:t>(</w:t>
       </w:r>
+      <w:proofErr w:type="gramEnd"/>
       <w:r>
         <w:rPr>
           <w:b/>
@@ -3260,7 +3528,16 @@
           <w:bCs/>
           <w:lang w:val="en-US"/>
         </w:rPr>
-        <w:t>co_occurrence_matrix</w:t>
+        <w:t>co_occurrence_</w:t>
+      </w:r>
+      <w:proofErr w:type="gramStart"/>
+      <w:r>
+        <w:rPr>
+          <w:b/>
+          <w:bCs/>
+          <w:lang w:val="en-US"/>
+        </w:rPr>
+        <w:t>matrix</w:t>
       </w:r>
       <w:proofErr w:type="spellEnd"/>
       <w:r>
@@ -3271,6 +3548,7 @@
         </w:rPr>
         <w:t>(</w:t>
       </w:r>
+      <w:proofErr w:type="gramEnd"/>
       <w:r>
         <w:rPr>
           <w:b/>
@@ -3342,7 +3620,16 @@
           <w:bCs/>
           <w:lang w:val="en-US"/>
         </w:rPr>
-        <w:t>co_occurrence_chart</w:t>
+        <w:t>co_occurrence_</w:t>
+      </w:r>
+      <w:proofErr w:type="gramStart"/>
+      <w:r>
+        <w:rPr>
+          <w:b/>
+          <w:bCs/>
+          <w:lang w:val="en-US"/>
+        </w:rPr>
+        <w:t>chart</w:t>
       </w:r>
       <w:proofErr w:type="spellEnd"/>
       <w:r>
@@ -3351,7 +3638,16 @@
           <w:bCs/>
           <w:lang w:val="en-US"/>
         </w:rPr>
-        <w:t>(items</w:t>
+        <w:t>(</w:t>
+      </w:r>
+      <w:proofErr w:type="gramEnd"/>
+      <w:r>
+        <w:rPr>
+          <w:b/>
+          <w:bCs/>
+          <w:lang w:val="en-US"/>
+        </w:rPr>
+        <w:t>items</w:t>
       </w:r>
       <w:r>
         <w:rPr>
@@ -3658,7 +3954,16 @@
           <w:bCs/>
           <w:lang w:val="en-US"/>
         </w:rPr>
-        <w:t>has_temporal_data</w:t>
+        <w:t>has_temporal_</w:t>
+      </w:r>
+      <w:proofErr w:type="gramStart"/>
+      <w:r>
+        <w:rPr>
+          <w:b/>
+          <w:bCs/>
+          <w:lang w:val="en-US"/>
+        </w:rPr>
+        <w:t>data</w:t>
       </w:r>
       <w:proofErr w:type="spellEnd"/>
       <w:r>
@@ -3667,7 +3972,16 @@
           <w:bCs/>
           <w:lang w:val="en-US"/>
         </w:rPr>
-        <w:t xml:space="preserve">(): </w:t>
+        <w:t>(</w:t>
+      </w:r>
+      <w:proofErr w:type="gramEnd"/>
+      <w:r>
+        <w:rPr>
+          <w:b/>
+          <w:bCs/>
+          <w:lang w:val="en-US"/>
+        </w:rPr>
+        <w:t xml:space="preserve">): </w:t>
       </w:r>
       <w:r>
         <w:rPr>
@@ -3708,6 +4022,7 @@
         </w:rPr>
         <w:t>get_</w:t>
       </w:r>
+      <w:proofErr w:type="gramStart"/>
       <w:r>
         <w:rPr>
           <w:b/>
@@ -3725,6 +4040,7 @@
         </w:rPr>
         <w:t>(</w:t>
       </w:r>
+      <w:proofErr w:type="gramEnd"/>
       <w:r>
         <w:rPr>
           <w:b/>
@@ -3884,7 +4200,7 @@
         </mc:Choice>
         <mc:Fallback>
           <w:pict>
-            <v:rect w14:anchorId="099FD59B" id="Rectangle 38" o:spid="_x0000_s1026" style="position:absolute;margin-left:1.15pt;margin-top:-7.8pt;width:466.5pt;height:1.45pt;z-index:251660288;visibility:visible;mso-wrap-style:square;mso-wrap-distance-left:9pt;mso-wrap-distance-top:0;mso-wrap-distance-right:9pt;mso-wrap-distance-bottom:0;mso-position-horizontal:absolute;mso-position-horizontal-relative:text;mso-position-vertical:absolute;mso-position-vertical-relative:text;v-text-anchor:middle" o:gfxdata="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" fillcolor="black [3213]" stroked="f" strokeweight="1pt">
+            <v:rect w14:anchorId="74AC5BA4" id="Rectangle 38" o:spid="_x0000_s1026" style="position:absolute;margin-left:1.15pt;margin-top:-7.8pt;width:466.5pt;height:1.45pt;z-index:251660288;visibility:visible;mso-wrap-style:square;mso-wrap-distance-left:9pt;mso-wrap-distance-top:0;mso-wrap-distance-right:9pt;mso-wrap-distance-bottom:0;mso-position-horizontal:absolute;mso-position-horizontal-relative:text;mso-position-vertical:absolute;mso-position-vertical-relative:text;v-text-anchor:middle" o:gfxdata="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" fillcolor="black [3213]" stroked="f" strokeweight="1pt">
               <w10:wrap type="square"/>
             </v:rect>
           </w:pict>
@@ -4699,6 +5015,7 @@
   <w:style w:type="character" w:default="1" w:styleId="Policepardfaut">
     <w:name w:val="Default Paragraph Font"/>
     <w:uiPriority w:val="1"/>
+    <w:semiHidden/>
     <w:unhideWhenUsed/>
   </w:style>
   <w:style w:type="table" w:default="1" w:styleId="TableauNormal">

</xml_diff>

<commit_message>
feat: Add a function to turn obs into data frame
</commit_message>
<xml_diff>
--- a/vignettes/types_of_attributes_and_methods_OS.docx
+++ b/vignettes/types_of_attributes_and_methods_OS.docx
@@ -2453,81 +2453,45 @@
           <w:bCs/>
           <w:lang w:val="en-US"/>
         </w:rPr>
+        <w:t>: “</w:t>
+      </w:r>
+      <w:proofErr w:type="spellStart"/>
+      <w:r>
+        <w:rPr>
+          <w:bCs/>
+          <w:lang w:val="en-US"/>
+        </w:rPr>
+        <w:t>data.frame</w:t>
+      </w:r>
+      <w:proofErr w:type="spellEnd"/>
+      <w:r>
+        <w:rPr>
+          <w:bCs/>
+          <w:lang w:val="en-US"/>
+        </w:rPr>
+        <w:t>”</w:t>
+      </w:r>
+      <w:r>
+        <w:rPr>
+          <w:b/>
+          <w:lang w:val="en-US"/>
+        </w:rPr>
+        <w:t>)</w:t>
+      </w:r>
+      <w:r>
+        <w:rPr>
+          <w:lang w:val="en-US"/>
+        </w:rPr>
         <w:t xml:space="preserve">: </w:t>
       </w:r>
-      <w:r>
-        <w:rPr>
-          <w:bCs/>
-          <w:lang w:val="en-US"/>
-        </w:rPr>
-        <w:t>“</w:t>
-      </w:r>
-      <w:r>
-        <w:rPr>
-          <w:bCs/>
-          <w:lang w:val="en-US"/>
-        </w:rPr>
-        <w:t>transactions</w:t>
-      </w:r>
-      <w:r>
-        <w:rPr>
-          <w:bCs/>
-          <w:lang w:val="en-US"/>
-        </w:rPr>
-        <w:t>”</w:t>
-      </w:r>
-      <w:r>
-        <w:rPr>
-          <w:b/>
-          <w:lang w:val="en-US"/>
-        </w:rPr>
-        <w:t>)</w:t>
-      </w:r>
-      <w:r>
-        <w:rPr>
-          <w:lang w:val="en-US"/>
-        </w:rPr>
-        <w:t xml:space="preserve">: </w:t>
-      </w:r>
-      <w:r>
-        <w:rPr>
-          <w:lang w:val="en-US"/>
-        </w:rPr>
-        <w:t xml:space="preserve">transactions </w:t>
-      </w:r>
-      <w:r>
-        <w:rPr>
-          <w:lang w:val="en-US"/>
-        </w:rPr>
-        <w:t xml:space="preserve">(class </w:t>
-      </w:r>
-      <w:r>
-        <w:rPr>
-          <w:lang w:val="en-US"/>
-        </w:rPr>
-        <w:t xml:space="preserve">from the package </w:t>
-      </w:r>
       <w:proofErr w:type="spellStart"/>
       <w:r>
         <w:rPr>
           <w:lang w:val="en-US"/>
         </w:rPr>
-        <w:t>arules</w:t>
+        <w:t>data.frame</w:t>
       </w:r>
       <w:proofErr w:type="spellEnd"/>
-      <w:r>
-        <w:rPr>
-          <w:lang w:val="en-US"/>
-        </w:rPr>
-        <w:t>)</w:t>
-      </w:r>
-    </w:p>
-    <w:p>
-      <w:pPr>
-        <w:rPr>
-          <w:lang w:val="en-US"/>
-        </w:rPr>
-      </w:pPr>
     </w:p>
     <w:p>
       <w:pPr>
@@ -2549,6 +2513,135 @@
       <w:r>
         <w:rPr>
           <w:rFonts w:eastAsiaTheme="minorEastAsia"/>
+          <w:iCs/>
+          <w:lang w:val="en-US"/>
+        </w:rPr>
+        <w:t xml:space="preserve"> </w:t>
+      </w:r>
+      <w:proofErr w:type="gramStart"/>
+      <w:r>
+        <w:rPr>
+          <w:b/>
+          <w:lang w:val="en-US"/>
+        </w:rPr>
+        <w:t>as</w:t>
+      </w:r>
+      <w:r>
+        <w:rPr>
+          <w:b/>
+          <w:lang w:val="en-US"/>
+        </w:rPr>
+        <w:t>(</w:t>
+      </w:r>
+      <w:proofErr w:type="gramEnd"/>
+      <w:r>
+        <w:rPr>
+          <w:b/>
+          <w:lang w:val="en-US"/>
+        </w:rPr>
+        <w:t>to</w:t>
+      </w:r>
+      <w:r>
+        <w:rPr>
+          <w:bCs/>
+          <w:lang w:val="en-US"/>
+        </w:rPr>
+        <w:t xml:space="preserve">: </w:t>
+      </w:r>
+      <w:r>
+        <w:rPr>
+          <w:bCs/>
+          <w:lang w:val="en-US"/>
+        </w:rPr>
+        <w:t>“</w:t>
+      </w:r>
+      <w:r>
+        <w:rPr>
+          <w:bCs/>
+          <w:lang w:val="en-US"/>
+        </w:rPr>
+        <w:t>transactions</w:t>
+      </w:r>
+      <w:r>
+        <w:rPr>
+          <w:bCs/>
+          <w:lang w:val="en-US"/>
+        </w:rPr>
+        <w:t>”</w:t>
+      </w:r>
+      <w:r>
+        <w:rPr>
+          <w:b/>
+          <w:lang w:val="en-US"/>
+        </w:rPr>
+        <w:t>)</w:t>
+      </w:r>
+      <w:r>
+        <w:rPr>
+          <w:lang w:val="en-US"/>
+        </w:rPr>
+        <w:t xml:space="preserve">: </w:t>
+      </w:r>
+      <w:r>
+        <w:rPr>
+          <w:lang w:val="en-US"/>
+        </w:rPr>
+        <w:t xml:space="preserve">transactions </w:t>
+      </w:r>
+      <w:r>
+        <w:rPr>
+          <w:lang w:val="en-US"/>
+        </w:rPr>
+        <w:t xml:space="preserve">(class </w:t>
+      </w:r>
+      <w:r>
+        <w:rPr>
+          <w:lang w:val="en-US"/>
+        </w:rPr>
+        <w:t xml:space="preserve">from the package </w:t>
+      </w:r>
+      <w:proofErr w:type="spellStart"/>
+      <w:r>
+        <w:rPr>
+          <w:lang w:val="en-US"/>
+        </w:rPr>
+        <w:t>arules</w:t>
+      </w:r>
+      <w:proofErr w:type="spellEnd"/>
+      <w:r>
+        <w:rPr>
+          <w:lang w:val="en-US"/>
+        </w:rPr>
+        <w:t>)</w:t>
+      </w:r>
+    </w:p>
+    <w:p>
+      <w:pPr>
+        <w:rPr>
+          <w:lang w:val="en-US"/>
+        </w:rPr>
+      </w:pPr>
+    </w:p>
+    <w:p>
+      <w:pPr>
+        <w:rPr>
+          <w:b/>
+          <w:bCs/>
+          <w:lang w:val="en-US"/>
+        </w:rPr>
+      </w:pPr>
+      <m:oMath>
+        <m:r>
+          <w:rPr>
+            <w:rFonts w:ascii="Cambria Math" w:hAnsi="Cambria Math"/>
+            <w:lang w:val="en-US"/>
+          </w:rPr>
+          <m:t>+</m:t>
+        </m:r>
+      </m:oMath>
+      <w:r>
+        <w:rPr>
+          <w:rFonts w:eastAsiaTheme="minorEastAsia"/>
           <w:lang w:val="en-US"/>
         </w:rPr>
         <w:t xml:space="preserve"> </w:t>
@@ -2676,127 +2769,6 @@
           <w:lang w:val="en-US"/>
         </w:rPr>
       </w:pPr>
-      <m:oMath>
-        <m:r>
-          <w:rPr>
-            <w:rFonts w:ascii="Cambria Math" w:hAnsi="Cambria Math"/>
-            <w:lang w:val="en-US"/>
-          </w:rPr>
-          <m:t>+</m:t>
-        </m:r>
-      </m:oMath>
-      <w:r>
-        <w:rPr>
-          <w:rFonts w:eastAsiaTheme="minorEastAsia"/>
-          <w:iCs/>
-          <w:lang w:val="en-US"/>
-        </w:rPr>
-        <w:t xml:space="preserve"> </w:t>
-      </w:r>
-      <w:proofErr w:type="spellStart"/>
-      <w:r>
-        <w:rPr>
-          <w:b/>
-          <w:bCs/>
-          <w:lang w:val="en-US"/>
-        </w:rPr>
-        <w:t>get_items_from_</w:t>
-      </w:r>
-      <w:proofErr w:type="gramStart"/>
-      <w:r>
-        <w:rPr>
-          <w:b/>
-          <w:bCs/>
-          <w:lang w:val="en-US"/>
-        </w:rPr>
-        <w:t>info</w:t>
-      </w:r>
-      <w:proofErr w:type="spellEnd"/>
-      <w:r>
-        <w:rPr>
-          <w:b/>
-          <w:bCs/>
-          <w:lang w:val="en-US"/>
-        </w:rPr>
-        <w:t>(</w:t>
-      </w:r>
-      <w:proofErr w:type="gramEnd"/>
-      <w:r>
-        <w:rPr>
-          <w:b/>
-          <w:bCs/>
-          <w:lang w:val="en-US"/>
-        </w:rPr>
-        <w:t>info</w:t>
-      </w:r>
-      <w:r>
-        <w:rPr>
-          <w:lang w:val="en-US"/>
-        </w:rPr>
-        <w:t xml:space="preserve">: named list, </w:t>
-      </w:r>
-      <w:r>
-        <w:rPr>
-          <w:b/>
-          <w:bCs/>
-          <w:lang w:val="en-US"/>
-        </w:rPr>
-        <w:t>presence</w:t>
-      </w:r>
-      <w:r>
-        <w:rPr>
-          <w:lang w:val="en-US"/>
-        </w:rPr>
-        <w:t xml:space="preserve">: character, </w:t>
-      </w:r>
-      <w:r>
-        <w:rPr>
-          <w:b/>
-          <w:bCs/>
-          <w:lang w:val="en-US"/>
-        </w:rPr>
-        <w:t>additional</w:t>
-      </w:r>
-      <w:r>
-        <w:rPr>
-          <w:lang w:val="en-US"/>
-        </w:rPr>
-        <w:t>: vector(character)</w:t>
-      </w:r>
-      <w:r>
-        <w:rPr>
-          <w:b/>
-          <w:bCs/>
-          <w:lang w:val="en-US"/>
-        </w:rPr>
-        <w:t>)</w:t>
-      </w:r>
-      <w:r>
-        <w:rPr>
-          <w:lang w:val="en-US"/>
-        </w:rPr>
-        <w:t>:</w:t>
-      </w:r>
-      <w:r>
-        <w:rPr>
-          <w:lang w:val="en-US"/>
-        </w:rPr>
-        <w:t xml:space="preserve"> vector</w:t>
-      </w:r>
-    </w:p>
-    <w:p>
-      <w:pPr>
-        <w:ind w:left="1416" w:firstLine="708"/>
-        <w:rPr>
-          <w:lang w:val="en-US"/>
-        </w:rPr>
-      </w:pPr>
-      <w:r>
-        <w:rPr>
-          <w:lang w:val="en-US"/>
-        </w:rPr>
-        <w:t xml:space="preserve">  or named list</w:t>
-      </w:r>
     </w:p>
     <w:p>
       <w:pPr>
@@ -2811,6 +2783,134 @@
             <w:lang w:val="en-US"/>
           </w:rPr>
           <w:lastRenderedPageBreak/>
+          <m:t>+</m:t>
+        </m:r>
+      </m:oMath>
+      <w:r>
+        <w:rPr>
+          <w:rFonts w:eastAsiaTheme="minorEastAsia"/>
+          <w:iCs/>
+          <w:lang w:val="en-US"/>
+        </w:rPr>
+        <w:t xml:space="preserve"> </w:t>
+      </w:r>
+      <w:proofErr w:type="spellStart"/>
+      <w:r>
+        <w:rPr>
+          <w:b/>
+          <w:bCs/>
+          <w:lang w:val="en-US"/>
+        </w:rPr>
+        <w:t>get_items_from_</w:t>
+      </w:r>
+      <w:proofErr w:type="gramStart"/>
+      <w:r>
+        <w:rPr>
+          <w:b/>
+          <w:bCs/>
+          <w:lang w:val="en-US"/>
+        </w:rPr>
+        <w:t>info</w:t>
+      </w:r>
+      <w:proofErr w:type="spellEnd"/>
+      <w:r>
+        <w:rPr>
+          <w:b/>
+          <w:bCs/>
+          <w:lang w:val="en-US"/>
+        </w:rPr>
+        <w:t>(</w:t>
+      </w:r>
+      <w:proofErr w:type="gramEnd"/>
+      <w:r>
+        <w:rPr>
+          <w:b/>
+          <w:bCs/>
+          <w:lang w:val="en-US"/>
+        </w:rPr>
+        <w:t>info</w:t>
+      </w:r>
+      <w:r>
+        <w:rPr>
+          <w:lang w:val="en-US"/>
+        </w:rPr>
+        <w:t xml:space="preserve">: named list, </w:t>
+      </w:r>
+      <w:r>
+        <w:rPr>
+          <w:b/>
+          <w:bCs/>
+          <w:lang w:val="en-US"/>
+        </w:rPr>
+        <w:t>presence</w:t>
+      </w:r>
+      <w:r>
+        <w:rPr>
+          <w:lang w:val="en-US"/>
+        </w:rPr>
+        <w:t xml:space="preserve">: character, </w:t>
+      </w:r>
+      <w:r>
+        <w:rPr>
+          <w:b/>
+          <w:bCs/>
+          <w:lang w:val="en-US"/>
+        </w:rPr>
+        <w:t>additional</w:t>
+      </w:r>
+      <w:r>
+        <w:rPr>
+          <w:lang w:val="en-US"/>
+        </w:rPr>
+        <w:t>: vector(character)</w:t>
+      </w:r>
+      <w:r>
+        <w:rPr>
+          <w:b/>
+          <w:bCs/>
+          <w:lang w:val="en-US"/>
+        </w:rPr>
+        <w:t>)</w:t>
+      </w:r>
+      <w:r>
+        <w:rPr>
+          <w:lang w:val="en-US"/>
+        </w:rPr>
+        <w:t>:</w:t>
+      </w:r>
+      <w:r>
+        <w:rPr>
+          <w:lang w:val="en-US"/>
+        </w:rPr>
+        <w:t xml:space="preserve"> vector</w:t>
+      </w:r>
+    </w:p>
+    <w:p>
+      <w:pPr>
+        <w:ind w:left="1416" w:firstLine="708"/>
+        <w:rPr>
+          <w:lang w:val="en-US"/>
+        </w:rPr>
+      </w:pPr>
+      <w:r>
+        <w:rPr>
+          <w:lang w:val="en-US"/>
+        </w:rPr>
+        <w:t xml:space="preserve">  or named list</w:t>
+      </w:r>
+    </w:p>
+    <w:p>
+      <w:pPr>
+        <w:rPr>
+          <w:lang w:val="en-US"/>
+        </w:rPr>
+      </w:pPr>
+      <m:oMath>
+        <m:r>
+          <w:rPr>
+            <w:rFonts w:ascii="Cambria Math" w:hAnsi="Cambria Math"/>
+            <w:lang w:val="en-US"/>
+          </w:rPr>
           <m:t>+</m:t>
         </m:r>
       </m:oMath>
@@ -4200,7 +4300,7 @@
         </mc:Choice>
         <mc:Fallback>
           <w:pict>
-            <v:rect w14:anchorId="74AC5BA4" id="Rectangle 38" o:spid="_x0000_s1026" style="position:absolute;margin-left:1.15pt;margin-top:-7.8pt;width:466.5pt;height:1.45pt;z-index:251660288;visibility:visible;mso-wrap-style:square;mso-wrap-distance-left:9pt;mso-wrap-distance-top:0;mso-wrap-distance-right:9pt;mso-wrap-distance-bottom:0;mso-position-horizontal:absolute;mso-position-horizontal-relative:text;mso-position-vertical:absolute;mso-position-vertical-relative:text;v-text-anchor:middle" o:gfxdata="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" fillcolor="black [3213]" stroked="f" strokeweight="1pt">
+            <v:rect w14:anchorId="29D188A8" id="Rectangle 38" o:spid="_x0000_s1026" style="position:absolute;margin-left:1.15pt;margin-top:-7.8pt;width:466.5pt;height:1.45pt;z-index:251660288;visibility:visible;mso-wrap-style:square;mso-wrap-distance-left:9pt;mso-wrap-distance-top:0;mso-wrap-distance-right:9pt;mso-wrap-distance-bottom:0;mso-position-horizontal:absolute;mso-position-horizontal-relative:text;mso-position-vertical:absolute;mso-position-vertical-relative:text;v-text-anchor:middle" o:gfxdata="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" fillcolor="black [3213]" stroked="f" strokeweight="1pt">
               <w10:wrap type="square"/>
             </v:rect>
           </w:pict>

</xml_diff>

<commit_message>
feat: Allow to plot itemset chart from ObservationSet
Generalize the function plot_itemset_chart and move it in another file.
Update the function itemset_chart for SpectralAnalyzer consequently.
Add a function itemset_chart for ObservationSet.
</commit_message>
<xml_diff>
--- a/vignettes/types_of_attributes_and_methods_OS.docx
+++ b/vignettes/types_of_attributes_and_methods_OS.docx
@@ -254,23 +254,7 @@
           <w:rFonts w:eastAsiaTheme="minorEastAsia"/>
           <w:lang w:val="en-US"/>
         </w:rPr>
-        <w:t xml:space="preserve"> denotes public attributes and methods (</w:t>
-      </w:r>
-      <w:proofErr w:type="gramStart"/>
-      <w:r>
-        <w:rPr>
-          <w:rFonts w:eastAsiaTheme="minorEastAsia"/>
-          <w:lang w:val="en-US"/>
-        </w:rPr>
-        <w:t>i.e.</w:t>
-      </w:r>
-      <w:proofErr w:type="gramEnd"/>
-      <w:r>
-        <w:rPr>
-          <w:rFonts w:eastAsiaTheme="minorEastAsia"/>
-          <w:lang w:val="en-US"/>
-        </w:rPr>
-        <w:t xml:space="preserve"> exported attributes and methods).</w:t>
+        <w:t xml:space="preserve"> denotes public attributes and methods (i.e. exported attributes and methods).</w:t>
       </w:r>
     </w:p>
     <w:p>
@@ -298,23 +282,7 @@
           <w:rFonts w:eastAsiaTheme="minorEastAsia"/>
           <w:lang w:val="en-US"/>
         </w:rPr>
-        <w:t xml:space="preserve"> denotes private attributes and methods (</w:t>
-      </w:r>
-      <w:proofErr w:type="gramStart"/>
-      <w:r>
-        <w:rPr>
-          <w:rFonts w:eastAsiaTheme="minorEastAsia"/>
-          <w:lang w:val="en-US"/>
-        </w:rPr>
-        <w:t>i.e.</w:t>
-      </w:r>
-      <w:proofErr w:type="gramEnd"/>
-      <w:r>
-        <w:rPr>
-          <w:rFonts w:eastAsiaTheme="minorEastAsia"/>
-          <w:lang w:val="en-US"/>
-        </w:rPr>
-        <w:t xml:space="preserve"> attributes and methods not exported).</w:t>
+        <w:t xml:space="preserve"> denotes private attributes and methods (i.e. attributes and methods not exported).</w:t>
       </w:r>
     </w:p>
     <w:p>
@@ -394,14 +362,7 @@
         <w:rPr>
           <w:lang w:val="en-US"/>
         </w:rPr>
-        <w:t xml:space="preserve">: </w:t>
-      </w:r>
-      <w:proofErr w:type="gramStart"/>
-      <w:r>
-        <w:rPr>
-          <w:lang w:val="en-US"/>
-        </w:rPr>
-        <w:t>list</w:t>
+        <w:t>: list</w:t>
       </w:r>
       <w:r>
         <w:rPr>
@@ -409,7 +370,6 @@
         </w:rPr>
         <w:t>(</w:t>
       </w:r>
-      <w:proofErr w:type="gramEnd"/>
       <w:r>
         <w:rPr>
           <w:lang w:val="en-US"/>
@@ -1920,7 +1880,6 @@
         <w:t xml:space="preserve"> </w:t>
       </w:r>
       <w:proofErr w:type="spellStart"/>
-      <w:proofErr w:type="gramStart"/>
       <w:r>
         <w:rPr>
           <w:b/>
@@ -1936,7 +1895,6 @@
         </w:rPr>
         <w:t>(</w:t>
       </w:r>
-      <w:proofErr w:type="gramEnd"/>
       <w:r>
         <w:rPr>
           <w:b/>
@@ -2170,7 +2128,6 @@
         </w:rPr>
         <w:t xml:space="preserve"> </w:t>
       </w:r>
-      <w:proofErr w:type="gramStart"/>
       <w:r>
         <w:rPr>
           <w:b/>
@@ -2187,7 +2144,6 @@
         </w:rPr>
         <w:t>(</w:t>
       </w:r>
-      <w:proofErr w:type="gramEnd"/>
       <w:r>
         <w:rPr>
           <w:b/>
@@ -2317,23 +2273,13 @@
         </w:rPr>
         <w:t xml:space="preserve"> </w:t>
       </w:r>
-      <w:proofErr w:type="gramStart"/>
-      <w:r>
-        <w:rPr>
-          <w:b/>
-          <w:bCs/>
-          <w:lang w:val="en-US"/>
-        </w:rPr>
-        <w:t>reorder(</w:t>
-      </w:r>
-      <w:proofErr w:type="gramEnd"/>
-      <w:r>
-        <w:rPr>
-          <w:b/>
-          <w:bCs/>
-          <w:lang w:val="en-US"/>
-        </w:rPr>
-        <w:t>x</w:t>
+      <w:r>
+        <w:rPr>
+          <w:b/>
+          <w:bCs/>
+          <w:lang w:val="en-US"/>
+        </w:rPr>
+        <w:t>reorder(x</w:t>
       </w:r>
       <w:r>
         <w:rPr>
@@ -2425,7 +2371,6 @@
         </w:rPr>
         <w:t xml:space="preserve"> </w:t>
       </w:r>
-      <w:proofErr w:type="gramStart"/>
       <w:r>
         <w:rPr>
           <w:b/>
@@ -2440,7 +2385,6 @@
         </w:rPr>
         <w:t>(</w:t>
       </w:r>
-      <w:proofErr w:type="gramEnd"/>
       <w:r>
         <w:rPr>
           <w:b/>
@@ -2518,7 +2462,6 @@
         </w:rPr>
         <w:t xml:space="preserve"> </w:t>
       </w:r>
-      <w:proofErr w:type="gramStart"/>
       <w:r>
         <w:rPr>
           <w:b/>
@@ -2533,7 +2476,6 @@
         </w:rPr>
         <w:t>(</w:t>
       </w:r>
-      <w:proofErr w:type="gramEnd"/>
       <w:r>
         <w:rPr>
           <w:b/>
@@ -2653,16 +2595,7 @@
           <w:bCs/>
           <w:lang w:val="en-US"/>
         </w:rPr>
-        <w:t>get_all_</w:t>
-      </w:r>
-      <w:proofErr w:type="gramStart"/>
-      <w:r>
-        <w:rPr>
-          <w:b/>
-          <w:bCs/>
-          <w:lang w:val="en-US"/>
-        </w:rPr>
-        <w:t>items</w:t>
+        <w:t>get_all_items</w:t>
       </w:r>
       <w:proofErr w:type="spellEnd"/>
       <w:r>
@@ -2671,16 +2604,7 @@
           <w:bCs/>
           <w:lang w:val="en-US"/>
         </w:rPr>
-        <w:t>(</w:t>
-      </w:r>
-      <w:proofErr w:type="gramEnd"/>
-      <w:r>
-        <w:rPr>
-          <w:b/>
-          <w:bCs/>
-          <w:lang w:val="en-US"/>
-        </w:rPr>
-        <w:t>)</w:t>
+        <w:t>()</w:t>
       </w:r>
       <w:r>
         <w:rPr>
@@ -2727,16 +2651,7 @@
           <w:bCs/>
           <w:lang w:val="en-US"/>
         </w:rPr>
-        <w:t>get_</w:t>
-      </w:r>
-      <w:proofErr w:type="gramStart"/>
-      <w:r>
-        <w:rPr>
-          <w:b/>
-          <w:bCs/>
-          <w:lang w:val="en-US"/>
-        </w:rPr>
-        <w:t>itemsets</w:t>
+        <w:t>get_itemsets</w:t>
       </w:r>
       <w:proofErr w:type="spellEnd"/>
       <w:r>
@@ -2745,16 +2660,7 @@
           <w:bCs/>
           <w:lang w:val="en-US"/>
         </w:rPr>
-        <w:t>(</w:t>
-      </w:r>
-      <w:proofErr w:type="gramEnd"/>
-      <w:r>
-        <w:rPr>
-          <w:b/>
-          <w:bCs/>
-          <w:lang w:val="en-US"/>
-        </w:rPr>
-        <w:t>)</w:t>
+        <w:t>()</w:t>
       </w:r>
       <w:r>
         <w:rPr>
@@ -2801,16 +2707,7 @@
           <w:bCs/>
           <w:lang w:val="en-US"/>
         </w:rPr>
-        <w:t>get_items_from_</w:t>
-      </w:r>
-      <w:proofErr w:type="gramStart"/>
-      <w:r>
-        <w:rPr>
-          <w:b/>
-          <w:bCs/>
-          <w:lang w:val="en-US"/>
-        </w:rPr>
-        <w:t>info</w:t>
+        <w:t>get_items_from_info</w:t>
       </w:r>
       <w:proofErr w:type="spellEnd"/>
       <w:r>
@@ -2821,7 +2718,6 @@
         </w:rPr>
         <w:t>(</w:t>
       </w:r>
-      <w:proofErr w:type="gramEnd"/>
       <w:r>
         <w:rPr>
           <w:b/>
@@ -2929,16 +2825,7 @@
           <w:bCs/>
           <w:lang w:val="en-US"/>
         </w:rPr>
-        <w:t>get_info_from_</w:t>
-      </w:r>
-      <w:proofErr w:type="gramStart"/>
-      <w:r>
-        <w:rPr>
-          <w:b/>
-          <w:bCs/>
-          <w:lang w:val="en-US"/>
-        </w:rPr>
-        <w:t>items</w:t>
+        <w:t>get_info_from_items</w:t>
       </w:r>
       <w:proofErr w:type="spellEnd"/>
       <w:r>
@@ -2949,7 +2836,6 @@
         </w:rPr>
         <w:t>(</w:t>
       </w:r>
-      <w:proofErr w:type="gramEnd"/>
       <w:r>
         <w:rPr>
           <w:b/>
@@ -3066,16 +2952,7 @@
           <w:bCs/>
           <w:lang w:val="en-US"/>
         </w:rPr>
-        <w:t>get_complex_</w:t>
-      </w:r>
-      <w:proofErr w:type="gramStart"/>
-      <w:r>
-        <w:rPr>
-          <w:b/>
-          <w:bCs/>
-          <w:lang w:val="en-US"/>
-        </w:rPr>
-        <w:t>obs</w:t>
+        <w:t>get_complex_obs</w:t>
       </w:r>
       <w:proofErr w:type="spellEnd"/>
       <w:r>
@@ -3084,16 +2961,7 @@
           <w:bCs/>
           <w:lang w:val="en-US"/>
         </w:rPr>
-        <w:t>(</w:t>
-      </w:r>
-      <w:proofErr w:type="gramEnd"/>
-      <w:r>
-        <w:rPr>
-          <w:b/>
-          <w:bCs/>
-          <w:lang w:val="en-US"/>
-        </w:rPr>
-        <w:t>)</w:t>
+        <w:t>()</w:t>
       </w:r>
       <w:r>
         <w:rPr>
@@ -3140,16 +3008,7 @@
           <w:bCs/>
           <w:lang w:val="en-US"/>
         </w:rPr>
-        <w:t>get_simple_</w:t>
-      </w:r>
-      <w:proofErr w:type="gramStart"/>
-      <w:r>
-        <w:rPr>
-          <w:b/>
-          <w:bCs/>
-          <w:lang w:val="en-US"/>
-        </w:rPr>
-        <w:t>obs</w:t>
+        <w:t>get_simple_obs</w:t>
       </w:r>
       <w:proofErr w:type="spellEnd"/>
       <w:r>
@@ -3158,16 +3017,7 @@
           <w:bCs/>
           <w:lang w:val="en-US"/>
         </w:rPr>
-        <w:t>(</w:t>
-      </w:r>
-      <w:proofErr w:type="gramEnd"/>
-      <w:r>
-        <w:rPr>
-          <w:b/>
-          <w:bCs/>
-          <w:lang w:val="en-US"/>
-        </w:rPr>
-        <w:t>)</w:t>
+        <w:t>()</w:t>
       </w:r>
       <w:r>
         <w:rPr>
@@ -3222,16 +3072,7 @@
           <w:bCs/>
           <w:lang w:val="en-US"/>
         </w:rPr>
-        <w:t>get_obs_from_</w:t>
-      </w:r>
-      <w:proofErr w:type="gramStart"/>
-      <w:r>
-        <w:rPr>
-          <w:b/>
-          <w:bCs/>
-          <w:lang w:val="en-US"/>
-        </w:rPr>
-        <w:t>items</w:t>
+        <w:t>get_obs_from_items</w:t>
       </w:r>
       <w:proofErr w:type="spellEnd"/>
       <w:r>
@@ -3242,7 +3083,6 @@
         </w:rPr>
         <w:t>(</w:t>
       </w:r>
-      <w:proofErr w:type="gramEnd"/>
       <w:r>
         <w:rPr>
           <w:b/>
@@ -3335,16 +3175,7 @@
           <w:bCs/>
           <w:lang w:val="en-US"/>
         </w:rPr>
-        <w:t>get_obs_from_</w:t>
-      </w:r>
-      <w:proofErr w:type="gramStart"/>
-      <w:r>
-        <w:rPr>
-          <w:b/>
-          <w:bCs/>
-          <w:lang w:val="en-US"/>
-        </w:rPr>
-        <w:t>info</w:t>
+        <w:t>get_obs_from_info</w:t>
       </w:r>
       <w:proofErr w:type="spellEnd"/>
       <w:r>
@@ -3355,7 +3186,6 @@
         </w:rPr>
         <w:t>(</w:t>
       </w:r>
-      <w:proofErr w:type="gramEnd"/>
       <w:r>
         <w:rPr>
           <w:b/>
@@ -3452,16 +3282,7 @@
           <w:bCs/>
           <w:lang w:val="en-US"/>
         </w:rPr>
-        <w:t>complexity_</w:t>
-      </w:r>
-      <w:proofErr w:type="gramStart"/>
-      <w:r>
-        <w:rPr>
-          <w:b/>
-          <w:bCs/>
-          <w:lang w:val="en-US"/>
-        </w:rPr>
-        <w:t>ratio</w:t>
+        <w:t>complexity_ratio</w:t>
       </w:r>
       <w:proofErr w:type="spellEnd"/>
       <w:r>
@@ -3472,7 +3293,6 @@
         </w:rPr>
         <w:t>(</w:t>
       </w:r>
-      <w:proofErr w:type="gramEnd"/>
       <w:r>
         <w:rPr>
           <w:b/>
@@ -3540,16 +3360,7 @@
           <w:bCs/>
           <w:lang w:val="en-US"/>
         </w:rPr>
-        <w:t>complexity_</w:t>
-      </w:r>
-      <w:proofErr w:type="gramStart"/>
-      <w:r>
-        <w:rPr>
-          <w:b/>
-          <w:bCs/>
-          <w:lang w:val="en-US"/>
-        </w:rPr>
-        <w:t>items</w:t>
+        <w:t>complexity_items</w:t>
       </w:r>
       <w:proofErr w:type="spellEnd"/>
       <w:r>
@@ -3560,7 +3371,6 @@
         </w:rPr>
         <w:t>(</w:t>
       </w:r>
-      <w:proofErr w:type="gramEnd"/>
       <w:r>
         <w:rPr>
           <w:b/>
@@ -3628,16 +3438,7 @@
           <w:bCs/>
           <w:lang w:val="en-US"/>
         </w:rPr>
-        <w:t>co_occurrence_</w:t>
-      </w:r>
-      <w:proofErr w:type="gramStart"/>
-      <w:r>
-        <w:rPr>
-          <w:b/>
-          <w:bCs/>
-          <w:lang w:val="en-US"/>
-        </w:rPr>
-        <w:t>matrix</w:t>
+        <w:t>co_occurrence_matrix</w:t>
       </w:r>
       <w:proofErr w:type="spellEnd"/>
       <w:r>
@@ -3648,7 +3449,6 @@
         </w:rPr>
         <w:t>(</w:t>
       </w:r>
-      <w:proofErr w:type="gramEnd"/>
       <w:r>
         <w:rPr>
           <w:b/>
@@ -3720,16 +3520,7 @@
           <w:bCs/>
           <w:lang w:val="en-US"/>
         </w:rPr>
-        <w:t>co_occurrence_</w:t>
-      </w:r>
-      <w:proofErr w:type="gramStart"/>
-      <w:r>
-        <w:rPr>
-          <w:b/>
-          <w:bCs/>
-          <w:lang w:val="en-US"/>
-        </w:rPr>
-        <w:t>chart</w:t>
+        <w:t>itemset_chart</w:t>
       </w:r>
       <w:proofErr w:type="spellEnd"/>
       <w:r>
@@ -3738,16 +3529,197 @@
           <w:bCs/>
           <w:lang w:val="en-US"/>
         </w:rPr>
-        <w:t>(</w:t>
-      </w:r>
-      <w:proofErr w:type="gramEnd"/>
-      <w:r>
-        <w:rPr>
-          <w:b/>
-          <w:bCs/>
-          <w:lang w:val="en-US"/>
-        </w:rPr>
-        <w:t>items</w:t>
+        <w:t>(identifiers</w:t>
+      </w:r>
+      <w:r>
+        <w:rPr>
+          <w:lang w:val="en-US"/>
+        </w:rPr>
+        <w:t xml:space="preserve">: character, </w:t>
+      </w:r>
+      <w:proofErr w:type="spellStart"/>
+      <w:r>
+        <w:rPr>
+          <w:b/>
+          <w:bCs/>
+          <w:lang w:val="en-US"/>
+        </w:rPr>
+        <w:t>length_one</w:t>
+      </w:r>
+      <w:proofErr w:type="spellEnd"/>
+      <w:r>
+        <w:rPr>
+          <w:lang w:val="en-US"/>
+        </w:rPr>
+        <w:t xml:space="preserve">: logical, </w:t>
+      </w:r>
+      <w:r>
+        <w:rPr>
+          <w:b/>
+          <w:bCs/>
+          <w:lang w:val="en-US"/>
+        </w:rPr>
+        <w:t>jitter</w:t>
+      </w:r>
+      <w:r>
+        <w:rPr>
+          <w:lang w:val="en-US"/>
+        </w:rPr>
+        <w:t xml:space="preserve">: logical, </w:t>
+      </w:r>
+      <w:r>
+        <w:rPr>
+          <w:b/>
+          <w:bCs/>
+          <w:lang w:val="en-US"/>
+        </w:rPr>
+        <w:t>under</w:t>
+      </w:r>
+      <w:r>
+        <w:rPr>
+          <w:lang w:val="en-US"/>
+        </w:rPr>
+        <w:t>: character,</w:t>
+      </w:r>
+    </w:p>
+    <w:p>
+      <w:pPr>
+        <w:ind w:left="708" w:firstLine="708"/>
+        <w:rPr>
+          <w:lang w:val="en-US"/>
+        </w:rPr>
+      </w:pPr>
+      <w:r>
+        <w:rPr>
+          <w:lang w:val="en-US"/>
+        </w:rPr>
+        <w:t xml:space="preserve">   </w:t>
+      </w:r>
+      <w:r>
+        <w:rPr>
+          <w:b/>
+          <w:bCs/>
+          <w:lang w:val="en-US"/>
+        </w:rPr>
+        <w:t>over</w:t>
+      </w:r>
+      <w:r>
+        <w:rPr>
+          <w:lang w:val="en-US"/>
+        </w:rPr>
+        <w:t>: character,</w:t>
+      </w:r>
+      <w:r>
+        <w:rPr>
+          <w:b/>
+          <w:bCs/>
+          <w:lang w:val="en-US"/>
+        </w:rPr>
+        <w:t xml:space="preserve"> title</w:t>
+      </w:r>
+      <w:r>
+        <w:rPr>
+          <w:lang w:val="en-US"/>
+        </w:rPr>
+        <w:t>: character,</w:t>
+      </w:r>
+      <w:r>
+        <w:rPr>
+          <w:b/>
+          <w:bCs/>
+          <w:lang w:val="en-US"/>
+        </w:rPr>
+        <w:t xml:space="preserve"> path</w:t>
+      </w:r>
+      <w:r>
+        <w:rPr>
+          <w:lang w:val="en-US"/>
+        </w:rPr>
+        <w:t xml:space="preserve">: character, </w:t>
+      </w:r>
+      <w:r>
+        <w:rPr>
+          <w:b/>
+          <w:bCs/>
+          <w:lang w:val="en-US"/>
+        </w:rPr>
+        <w:t>name</w:t>
+      </w:r>
+      <w:r>
+        <w:rPr>
+          <w:lang w:val="en-US"/>
+        </w:rPr>
+        <w:t>: character</w:t>
+      </w:r>
+      <w:r>
+        <w:rPr>
+          <w:b/>
+          <w:bCs/>
+          <w:lang w:val="en-US"/>
+        </w:rPr>
+        <w:t>)</w:t>
+      </w:r>
+      <w:r>
+        <w:rPr>
+          <w:lang w:val="en-US"/>
+        </w:rPr>
+        <w:t xml:space="preserve">: </w:t>
+      </w:r>
+      <w:proofErr w:type="spellStart"/>
+      <w:r>
+        <w:rPr>
+          <w:lang w:val="en-US"/>
+        </w:rPr>
+        <w:t>ObservationSet</w:t>
+      </w:r>
+      <w:proofErr w:type="spellEnd"/>
+    </w:p>
+    <w:p>
+      <w:pPr>
+        <w:rPr>
+          <w:lang w:val="en-US"/>
+        </w:rPr>
+      </w:pPr>
+    </w:p>
+    <w:p>
+      <w:pPr>
+        <w:rPr>
+          <w:lang w:val="en-US"/>
+        </w:rPr>
+      </w:pPr>
+      <m:oMath>
+        <m:r>
+          <w:rPr>
+            <w:rFonts w:ascii="Cambria Math" w:hAnsi="Cambria Math"/>
+            <w:lang w:val="en-US"/>
+          </w:rPr>
+          <m:t>+</m:t>
+        </m:r>
+      </m:oMath>
+      <w:r>
+        <w:rPr>
+          <w:rFonts w:eastAsiaTheme="minorEastAsia"/>
+          <w:lang w:val="en-US"/>
+        </w:rPr>
+        <w:t xml:space="preserve"> </w:t>
+      </w:r>
+      <w:proofErr w:type="spellStart"/>
+      <w:r>
+        <w:rPr>
+          <w:b/>
+          <w:bCs/>
+          <w:lang w:val="en-US"/>
+        </w:rPr>
+        <w:t>co_occurrence_chart</w:t>
+      </w:r>
+      <w:proofErr w:type="spellEnd"/>
+      <w:r>
+        <w:rPr>
+          <w:b/>
+          <w:bCs/>
+          <w:lang w:val="en-US"/>
+        </w:rPr>
+        <w:t>(items</w:t>
       </w:r>
       <w:r>
         <w:rPr>
@@ -4054,16 +4026,7 @@
           <w:bCs/>
           <w:lang w:val="en-US"/>
         </w:rPr>
-        <w:t>has_temporal_</w:t>
-      </w:r>
-      <w:proofErr w:type="gramStart"/>
-      <w:r>
-        <w:rPr>
-          <w:b/>
-          <w:bCs/>
-          <w:lang w:val="en-US"/>
-        </w:rPr>
-        <w:t>data</w:t>
+        <w:t>has_temporal_data</w:t>
       </w:r>
       <w:proofErr w:type="spellEnd"/>
       <w:r>
@@ -4072,16 +4035,7 @@
           <w:bCs/>
           <w:lang w:val="en-US"/>
         </w:rPr>
-        <w:t>(</w:t>
-      </w:r>
-      <w:proofErr w:type="gramEnd"/>
-      <w:r>
-        <w:rPr>
-          <w:b/>
-          <w:bCs/>
-          <w:lang w:val="en-US"/>
-        </w:rPr>
-        <w:t xml:space="preserve">): </w:t>
+        <w:t xml:space="preserve">(): </w:t>
       </w:r>
       <w:r>
         <w:rPr>
@@ -4122,7 +4076,6 @@
         </w:rPr>
         <w:t>get_</w:t>
       </w:r>
-      <w:proofErr w:type="gramStart"/>
       <w:r>
         <w:rPr>
           <w:b/>
@@ -4140,7 +4093,6 @@
         </w:rPr>
         <w:t>(</w:t>
       </w:r>
-      <w:proofErr w:type="gramEnd"/>
       <w:r>
         <w:rPr>
           <w:b/>
@@ -4300,7 +4252,7 @@
         </mc:Choice>
         <mc:Fallback>
           <w:pict>
-            <v:rect w14:anchorId="29D188A8" id="Rectangle 38" o:spid="_x0000_s1026" style="position:absolute;margin-left:1.15pt;margin-top:-7.8pt;width:466.5pt;height:1.45pt;z-index:251660288;visibility:visible;mso-wrap-style:square;mso-wrap-distance-left:9pt;mso-wrap-distance-top:0;mso-wrap-distance-right:9pt;mso-wrap-distance-bottom:0;mso-position-horizontal:absolute;mso-position-horizontal-relative:text;mso-position-vertical:absolute;mso-position-vertical-relative:text;v-text-anchor:middle" o:gfxdata="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" fillcolor="black [3213]" stroked="f" strokeweight="1pt">
+            <v:rect w14:anchorId="768745FA" id="Rectangle 38" o:spid="_x0000_s1026" style="position:absolute;margin-left:1.15pt;margin-top:-7.8pt;width:466.5pt;height:1.45pt;z-index:251660288;visibility:visible;mso-wrap-style:square;mso-wrap-distance-left:9pt;mso-wrap-distance-top:0;mso-wrap-distance-right:9pt;mso-wrap-distance-bottom:0;mso-position-horizontal:absolute;mso-position-horizontal-relative:text;mso-position-vertical:absolute;mso-position-vertical-relative:text;v-text-anchor:middle" o:gfxdata="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" fillcolor="black [3213]" stroked="f" strokeweight="1pt">
               <w10:wrap type="square"/>
             </v:rect>
           </w:pict>
@@ -4557,7 +4509,14 @@
         <w:color w:val="808080" w:themeColor="background1" w:themeShade="80"/>
         <w:lang w:val="en-US"/>
       </w:rPr>
-      <w:t>05</w:t>
+      <w:t>0</w:t>
+    </w:r>
+    <w:r>
+      <w:rPr>
+        <w:color w:val="808080" w:themeColor="background1" w:themeShade="80"/>
+        <w:lang w:val="en-US"/>
+      </w:rPr>
+      <w:t>6</w:t>
     </w:r>
   </w:p>
 </w:ftr>

</xml_diff>

<commit_message>
fix: Correct some function definitions
Add a generic definition for the function reorder.
Move the functions subset and reorder.
</commit_message>
<xml_diff>
--- a/vignettes/types_of_attributes_and_methods_OS.docx
+++ b/vignettes/types_of_attributes_and_methods_OS.docx
@@ -254,7 +254,23 @@
           <w:rFonts w:eastAsiaTheme="minorEastAsia"/>
           <w:lang w:val="en-US"/>
         </w:rPr>
-        <w:t xml:space="preserve"> denotes public attributes and methods (i.e. exported attributes and methods).</w:t>
+        <w:t xml:space="preserve"> denotes public attributes and methods (</w:t>
+      </w:r>
+      <w:proofErr w:type="gramStart"/>
+      <w:r>
+        <w:rPr>
+          <w:rFonts w:eastAsiaTheme="minorEastAsia"/>
+          <w:lang w:val="en-US"/>
+        </w:rPr>
+        <w:t>i.e.</w:t>
+      </w:r>
+      <w:proofErr w:type="gramEnd"/>
+      <w:r>
+        <w:rPr>
+          <w:rFonts w:eastAsiaTheme="minorEastAsia"/>
+          <w:lang w:val="en-US"/>
+        </w:rPr>
+        <w:t xml:space="preserve"> exported attributes and methods).</w:t>
       </w:r>
     </w:p>
     <w:p>
@@ -282,7 +298,23 @@
           <w:rFonts w:eastAsiaTheme="minorEastAsia"/>
           <w:lang w:val="en-US"/>
         </w:rPr>
-        <w:t xml:space="preserve"> denotes private attributes and methods (i.e. attributes and methods not exported).</w:t>
+        <w:t xml:space="preserve"> denotes private attributes and methods (</w:t>
+      </w:r>
+      <w:proofErr w:type="gramStart"/>
+      <w:r>
+        <w:rPr>
+          <w:rFonts w:eastAsiaTheme="minorEastAsia"/>
+          <w:lang w:val="en-US"/>
+        </w:rPr>
+        <w:t>i.e.</w:t>
+      </w:r>
+      <w:proofErr w:type="gramEnd"/>
+      <w:r>
+        <w:rPr>
+          <w:rFonts w:eastAsiaTheme="minorEastAsia"/>
+          <w:lang w:val="en-US"/>
+        </w:rPr>
+        <w:t xml:space="preserve"> attributes and methods not exported).</w:t>
       </w:r>
     </w:p>
     <w:p>
@@ -362,7 +394,14 @@
         <w:rPr>
           <w:lang w:val="en-US"/>
         </w:rPr>
-        <w:t>: list</w:t>
+        <w:t xml:space="preserve">: </w:t>
+      </w:r>
+      <w:proofErr w:type="gramStart"/>
+      <w:r>
+        <w:rPr>
+          <w:lang w:val="en-US"/>
+        </w:rPr>
+        <w:t>list</w:t>
       </w:r>
       <w:r>
         <w:rPr>
@@ -370,6 +409,7 @@
         </w:rPr>
         <w:t>(</w:t>
       </w:r>
+      <w:proofErr w:type="gramEnd"/>
       <w:r>
         <w:rPr>
           <w:lang w:val="en-US"/>
@@ -1880,6 +1920,7 @@
         <w:t xml:space="preserve"> </w:t>
       </w:r>
       <w:proofErr w:type="spellStart"/>
+      <w:proofErr w:type="gramStart"/>
       <w:r>
         <w:rPr>
           <w:b/>
@@ -1895,6 +1936,7 @@
         </w:rPr>
         <w:t>(</w:t>
       </w:r>
+      <w:proofErr w:type="gramEnd"/>
       <w:r>
         <w:rPr>
           <w:b/>
@@ -2109,6 +2151,8 @@
     <w:p>
       <w:pPr>
         <w:rPr>
+          <w:b/>
+          <w:bCs/>
           <w:lang w:val="en-US"/>
         </w:rPr>
       </w:pPr>
@@ -2124,33 +2168,63 @@
       <w:r>
         <w:rPr>
           <w:rFonts w:eastAsiaTheme="minorEastAsia"/>
+          <w:iCs/>
           <w:lang w:val="en-US"/>
         </w:rPr>
         <w:t xml:space="preserve"> </w:t>
       </w:r>
-      <w:r>
-        <w:rPr>
-          <w:b/>
-          <w:bCs/>
-          <w:lang w:val="en-US"/>
-        </w:rPr>
-        <w:t>subset</w:t>
-      </w:r>
-      <w:r>
-        <w:rPr>
-          <w:b/>
-          <w:bCs/>
+      <w:proofErr w:type="gramStart"/>
+      <w:r>
+        <w:rPr>
+          <w:b/>
+          <w:lang w:val="en-US"/>
+        </w:rPr>
+        <w:t>as</w:t>
+      </w:r>
+      <w:r>
+        <w:rPr>
+          <w:b/>
           <w:lang w:val="en-US"/>
         </w:rPr>
         <w:t>(</w:t>
       </w:r>
-      <w:r>
-        <w:rPr>
-          <w:b/>
-          <w:bCs/>
-          <w:lang w:val="en-US"/>
-        </w:rPr>
-        <w:t>x</w:t>
+      <w:proofErr w:type="gramEnd"/>
+      <w:r>
+        <w:rPr>
+          <w:b/>
+          <w:lang w:val="en-US"/>
+        </w:rPr>
+        <w:t>Class</w:t>
+      </w:r>
+      <w:r>
+        <w:rPr>
+          <w:bCs/>
+          <w:lang w:val="en-US"/>
+        </w:rPr>
+        <w:t>: “</w:t>
+      </w:r>
+      <w:proofErr w:type="spellStart"/>
+      <w:r>
+        <w:rPr>
+          <w:bCs/>
+          <w:lang w:val="en-US"/>
+        </w:rPr>
+        <w:t>data.frame</w:t>
+      </w:r>
+      <w:proofErr w:type="spellEnd"/>
+      <w:r>
+        <w:rPr>
+          <w:bCs/>
+          <w:lang w:val="en-US"/>
+        </w:rPr>
+        <w:t>”</w:t>
+      </w:r>
+      <w:r>
+        <w:rPr>
+          <w:b/>
+          <w:lang w:val="en-US"/>
+        </w:rPr>
+        <w:t>)</w:t>
       </w:r>
       <w:r>
         <w:rPr>
@@ -2163,97 +2237,15 @@
         <w:rPr>
           <w:lang w:val="en-US"/>
         </w:rPr>
-        <w:t>ObservationSet</w:t>
+        <w:t>data.frame</w:t>
       </w:r>
       <w:proofErr w:type="spellEnd"/>
-      <w:r>
-        <w:rPr>
-          <w:lang w:val="en-US"/>
-        </w:rPr>
-        <w:t xml:space="preserve">, </w:t>
-      </w:r>
-      <w:r>
-        <w:rPr>
-          <w:b/>
-          <w:bCs/>
-          <w:lang w:val="en-US"/>
-        </w:rPr>
-        <w:t>indexes</w:t>
-      </w:r>
-      <w:r>
-        <w:rPr>
-          <w:lang w:val="en-US"/>
-        </w:rPr>
-        <w:t xml:space="preserve">: </w:t>
-      </w:r>
-      <w:r>
-        <w:rPr>
-          <w:lang w:val="en-US"/>
-        </w:rPr>
-        <w:t>vector(numeric) or vector(logical)</w:t>
-      </w:r>
-      <w:r>
-        <w:rPr>
-          <w:lang w:val="en-US"/>
-        </w:rPr>
-        <w:t xml:space="preserve">, </w:t>
-      </w:r>
-      <w:proofErr w:type="spellStart"/>
-      <w:r>
-        <w:rPr>
-          <w:b/>
-          <w:bCs/>
-          <w:lang w:val="en-US"/>
-        </w:rPr>
-        <w:t>keep_names</w:t>
-      </w:r>
-      <w:proofErr w:type="spellEnd"/>
-      <w:r>
-        <w:rPr>
-          <w:lang w:val="en-US"/>
-        </w:rPr>
-        <w:t>: logical</w:t>
-      </w:r>
-      <w:r>
-        <w:rPr>
-          <w:b/>
-          <w:bCs/>
-          <w:lang w:val="en-US"/>
-        </w:rPr>
-        <w:t>)</w:t>
-      </w:r>
-      <w:r>
-        <w:rPr>
-          <w:lang w:val="en-US"/>
-        </w:rPr>
-        <w:t xml:space="preserve">: </w:t>
-      </w:r>
-    </w:p>
-    <w:p>
-      <w:pPr>
-        <w:ind w:firstLine="708"/>
-        <w:rPr>
-          <w:lang w:val="en-US"/>
-        </w:rPr>
-      </w:pPr>
-      <w:r>
-        <w:rPr>
-          <w:lang w:val="en-US"/>
-        </w:rPr>
-        <w:t xml:space="preserve">   </w:t>
-      </w:r>
-      <w:proofErr w:type="spellStart"/>
-      <w:r>
-        <w:rPr>
-          <w:lang w:val="en-US"/>
-        </w:rPr>
-        <w:t>ObservationSet</w:t>
-      </w:r>
-      <w:proofErr w:type="spellEnd"/>
-    </w:p>
-    <w:p>
-      <w:pPr>
-        <w:rPr>
+    </w:p>
+    <w:p>
+      <w:pPr>
+        <w:rPr>
+          <w:b/>
+          <w:bCs/>
           <w:lang w:val="en-US"/>
         </w:rPr>
       </w:pPr>
@@ -2269,17 +2261,47 @@
       <w:r>
         <w:rPr>
           <w:rFonts w:eastAsiaTheme="minorEastAsia"/>
+          <w:iCs/>
           <w:lang w:val="en-US"/>
         </w:rPr>
         <w:t xml:space="preserve"> </w:t>
       </w:r>
-      <w:r>
-        <w:rPr>
-          <w:b/>
-          <w:bCs/>
-          <w:lang w:val="en-US"/>
-        </w:rPr>
-        <w:t>reorder(x</w:t>
+      <w:proofErr w:type="gramStart"/>
+      <w:r>
+        <w:rPr>
+          <w:b/>
+          <w:lang w:val="en-US"/>
+        </w:rPr>
+        <w:t>as</w:t>
+      </w:r>
+      <w:r>
+        <w:rPr>
+          <w:b/>
+          <w:lang w:val="en-US"/>
+        </w:rPr>
+        <w:t>(</w:t>
+      </w:r>
+      <w:proofErr w:type="gramEnd"/>
+      <w:r>
+        <w:rPr>
+          <w:b/>
+          <w:lang w:val="en-US"/>
+        </w:rPr>
+        <w:t>Class</w:t>
+      </w:r>
+      <w:r>
+        <w:rPr>
+          <w:bCs/>
+          <w:lang w:val="en-US"/>
+        </w:rPr>
+        <w:t>: “transactions”</w:t>
+      </w:r>
+      <w:r>
+        <w:rPr>
+          <w:b/>
+          <w:lang w:val="en-US"/>
+        </w:rPr>
+        <w:t>)</w:t>
       </w:r>
       <w:r>
         <w:rPr>
@@ -2287,56 +2309,26 @@
         </w:rPr>
         <w:t xml:space="preserve">: </w:t>
       </w:r>
+      <w:r>
+        <w:rPr>
+          <w:lang w:val="en-US"/>
+        </w:rPr>
+        <w:t xml:space="preserve">transactions (class from the package </w:t>
+      </w:r>
       <w:proofErr w:type="spellStart"/>
       <w:r>
         <w:rPr>
           <w:lang w:val="en-US"/>
         </w:rPr>
-        <w:t>ObservationSet</w:t>
+        <w:t>arules</w:t>
       </w:r>
       <w:proofErr w:type="spellEnd"/>
       <w:r>
         <w:rPr>
           <w:lang w:val="en-US"/>
         </w:rPr>
-        <w:t xml:space="preserve">, </w:t>
-      </w:r>
-      <w:r>
-        <w:rPr>
-          <w:b/>
-          <w:bCs/>
-          <w:lang w:val="en-US"/>
-        </w:rPr>
-        <w:t>permutation</w:t>
-      </w:r>
-      <w:r>
-        <w:rPr>
-          <w:lang w:val="en-US"/>
-        </w:rPr>
-        <w:t>: vector(numeric) or vector(character)</w:t>
-      </w:r>
-      <w:r>
-        <w:rPr>
-          <w:b/>
-          <w:bCs/>
-          <w:lang w:val="en-US"/>
-        </w:rPr>
         <w:t>)</w:t>
       </w:r>
-      <w:r>
-        <w:rPr>
-          <w:lang w:val="en-US"/>
-        </w:rPr>
-        <w:t xml:space="preserve">: </w:t>
-      </w:r>
-      <w:proofErr w:type="spellStart"/>
-      <w:r>
-        <w:rPr>
-          <w:lang w:val="en-US"/>
-        </w:rPr>
-        <w:t>ObservationSet</w:t>
-      </w:r>
-      <w:proofErr w:type="spellEnd"/>
     </w:p>
     <w:p>
       <w:pPr>
@@ -2349,8 +2341,6 @@
     <w:p>
       <w:pPr>
         <w:rPr>
-          <w:b/>
-          <w:bCs/>
           <w:lang w:val="en-US"/>
         </w:rPr>
       </w:pPr>
@@ -2366,58 +2356,74 @@
       <w:r>
         <w:rPr>
           <w:rFonts w:eastAsiaTheme="minorEastAsia"/>
-          <w:iCs/>
           <w:lang w:val="en-US"/>
         </w:rPr>
         <w:t xml:space="preserve"> </w:t>
       </w:r>
-      <w:r>
-        <w:rPr>
-          <w:b/>
-          <w:lang w:val="en-US"/>
-        </w:rPr>
-        <w:t>as</w:t>
-      </w:r>
-      <w:r>
-        <w:rPr>
-          <w:b/>
+      <w:proofErr w:type="gramStart"/>
+      <w:r>
+        <w:rPr>
+          <w:b/>
+          <w:bCs/>
+          <w:lang w:val="en-US"/>
+        </w:rPr>
+        <w:t>subset</w:t>
+      </w:r>
+      <w:r>
+        <w:rPr>
+          <w:b/>
+          <w:bCs/>
           <w:lang w:val="en-US"/>
         </w:rPr>
         <w:t>(</w:t>
       </w:r>
-      <w:r>
-        <w:rPr>
-          <w:b/>
-          <w:lang w:val="en-US"/>
-        </w:rPr>
-        <w:t>to</w:t>
-      </w:r>
-      <w:r>
-        <w:rPr>
-          <w:bCs/>
-          <w:lang w:val="en-US"/>
-        </w:rPr>
-        <w:t>: “</w:t>
+      <w:proofErr w:type="gramEnd"/>
+      <w:r>
+        <w:rPr>
+          <w:b/>
+          <w:bCs/>
+          <w:lang w:val="en-US"/>
+        </w:rPr>
+        <w:t>indexes</w:t>
+      </w:r>
+      <w:r>
+        <w:rPr>
+          <w:lang w:val="en-US"/>
+        </w:rPr>
+        <w:t xml:space="preserve">: </w:t>
+      </w:r>
+      <w:r>
+        <w:rPr>
+          <w:lang w:val="en-US"/>
+        </w:rPr>
+        <w:t>vector(numeric) or vector(logical)</w:t>
+      </w:r>
+      <w:r>
+        <w:rPr>
+          <w:lang w:val="en-US"/>
+        </w:rPr>
+        <w:t xml:space="preserve">, </w:t>
       </w:r>
       <w:proofErr w:type="spellStart"/>
       <w:r>
         <w:rPr>
-          <w:bCs/>
-          <w:lang w:val="en-US"/>
-        </w:rPr>
-        <w:t>data.frame</w:t>
+          <w:b/>
+          <w:bCs/>
+          <w:lang w:val="en-US"/>
+        </w:rPr>
+        <w:t>keep_names</w:t>
       </w:r>
       <w:proofErr w:type="spellEnd"/>
       <w:r>
         <w:rPr>
-          <w:bCs/>
-          <w:lang w:val="en-US"/>
-        </w:rPr>
-        <w:t>”</w:t>
-      </w:r>
-      <w:r>
-        <w:rPr>
-          <w:b/>
+          <w:lang w:val="en-US"/>
+        </w:rPr>
+        <w:t>: logical</w:t>
+      </w:r>
+      <w:r>
+        <w:rPr>
+          <w:b/>
+          <w:bCs/>
           <w:lang w:val="en-US"/>
         </w:rPr>
         <w:t>)</w:t>
@@ -2426,22 +2432,26 @@
         <w:rPr>
           <w:lang w:val="en-US"/>
         </w:rPr>
-        <w:t xml:space="preserve">: </w:t>
+        <w:t>:</w:t>
+      </w:r>
+      <w:r>
+        <w:rPr>
+          <w:lang w:val="en-US"/>
+        </w:rPr>
+        <w:t xml:space="preserve"> </w:t>
       </w:r>
       <w:proofErr w:type="spellStart"/>
       <w:r>
         <w:rPr>
           <w:lang w:val="en-US"/>
         </w:rPr>
-        <w:t>data.frame</w:t>
+        <w:t>ObservationSet</w:t>
       </w:r>
       <w:proofErr w:type="spellEnd"/>
     </w:p>
     <w:p>
       <w:pPr>
         <w:rPr>
-          <w:b/>
-          <w:bCs/>
           <w:lang w:val="en-US"/>
         </w:rPr>
       </w:pPr>
@@ -2457,105 +2467,56 @@
       <w:r>
         <w:rPr>
           <w:rFonts w:eastAsiaTheme="minorEastAsia"/>
-          <w:iCs/>
           <w:lang w:val="en-US"/>
         </w:rPr>
         <w:t xml:space="preserve"> </w:t>
       </w:r>
-      <w:r>
-        <w:rPr>
-          <w:b/>
-          <w:lang w:val="en-US"/>
-        </w:rPr>
-        <w:t>as</w:t>
-      </w:r>
-      <w:r>
-        <w:rPr>
-          <w:b/>
-          <w:lang w:val="en-US"/>
-        </w:rPr>
-        <w:t>(</w:t>
-      </w:r>
-      <w:r>
-        <w:rPr>
-          <w:b/>
-          <w:lang w:val="en-US"/>
-        </w:rPr>
-        <w:t>to</w:t>
-      </w:r>
-      <w:r>
-        <w:rPr>
-          <w:bCs/>
+      <w:proofErr w:type="gramStart"/>
+      <w:r>
+        <w:rPr>
+          <w:b/>
+          <w:bCs/>
+          <w:lang w:val="en-US"/>
+        </w:rPr>
+        <w:t>reorder(</w:t>
+      </w:r>
+      <w:proofErr w:type="gramEnd"/>
+      <w:r>
+        <w:rPr>
+          <w:b/>
+          <w:bCs/>
+          <w:lang w:val="en-US"/>
+        </w:rPr>
+        <w:t>permutation</w:t>
+      </w:r>
+      <w:r>
+        <w:rPr>
+          <w:lang w:val="en-US"/>
+        </w:rPr>
+        <w:t>: vector(numeric) or vector(character)</w:t>
+      </w:r>
+      <w:r>
+        <w:rPr>
+          <w:b/>
+          <w:bCs/>
+          <w:lang w:val="en-US"/>
+        </w:rPr>
+        <w:t>)</w:t>
+      </w:r>
+      <w:r>
+        <w:rPr>
           <w:lang w:val="en-US"/>
         </w:rPr>
         <w:t xml:space="preserve">: </w:t>
       </w:r>
-      <w:r>
-        <w:rPr>
-          <w:bCs/>
-          <w:lang w:val="en-US"/>
-        </w:rPr>
-        <w:t>“</w:t>
-      </w:r>
-      <w:r>
-        <w:rPr>
-          <w:bCs/>
-          <w:lang w:val="en-US"/>
-        </w:rPr>
-        <w:t>transactions</w:t>
-      </w:r>
-      <w:r>
-        <w:rPr>
-          <w:bCs/>
-          <w:lang w:val="en-US"/>
-        </w:rPr>
-        <w:t>”</w:t>
-      </w:r>
-      <w:r>
-        <w:rPr>
-          <w:b/>
-          <w:lang w:val="en-US"/>
-        </w:rPr>
-        <w:t>)</w:t>
-      </w:r>
-      <w:r>
-        <w:rPr>
-          <w:lang w:val="en-US"/>
-        </w:rPr>
-        <w:t xml:space="preserve">: </w:t>
-      </w:r>
-      <w:r>
-        <w:rPr>
-          <w:lang w:val="en-US"/>
-        </w:rPr>
-        <w:t xml:space="preserve">transactions </w:t>
-      </w:r>
-      <w:r>
-        <w:rPr>
-          <w:lang w:val="en-US"/>
-        </w:rPr>
-        <w:t xml:space="preserve">(class </w:t>
-      </w:r>
-      <w:r>
-        <w:rPr>
-          <w:lang w:val="en-US"/>
-        </w:rPr>
-        <w:t xml:space="preserve">from the package </w:t>
-      </w:r>
       <w:proofErr w:type="spellStart"/>
       <w:r>
         <w:rPr>
           <w:lang w:val="en-US"/>
         </w:rPr>
-        <w:t>arules</w:t>
+        <w:t>ObservationSet</w:t>
       </w:r>
       <w:proofErr w:type="spellEnd"/>
-      <w:r>
-        <w:rPr>
-          <w:lang w:val="en-US"/>
-        </w:rPr>
-        <w:t>)</w:t>
-      </w:r>
     </w:p>
     <w:p>
       <w:pPr>
@@ -2595,7 +2556,16 @@
           <w:bCs/>
           <w:lang w:val="en-US"/>
         </w:rPr>
-        <w:t>get_all_items</w:t>
+        <w:t>get_all_</w:t>
+      </w:r>
+      <w:proofErr w:type="gramStart"/>
+      <w:r>
+        <w:rPr>
+          <w:b/>
+          <w:bCs/>
+          <w:lang w:val="en-US"/>
+        </w:rPr>
+        <w:t>items</w:t>
       </w:r>
       <w:proofErr w:type="spellEnd"/>
       <w:r>
@@ -2604,7 +2574,16 @@
           <w:bCs/>
           <w:lang w:val="en-US"/>
         </w:rPr>
-        <w:t>()</w:t>
+        <w:t>(</w:t>
+      </w:r>
+      <w:proofErr w:type="gramEnd"/>
+      <w:r>
+        <w:rPr>
+          <w:b/>
+          <w:bCs/>
+          <w:lang w:val="en-US"/>
+        </w:rPr>
+        <w:t>)</w:t>
       </w:r>
       <w:r>
         <w:rPr>
@@ -2651,7 +2630,16 @@
           <w:bCs/>
           <w:lang w:val="en-US"/>
         </w:rPr>
-        <w:t>get_itemsets</w:t>
+        <w:t>get_</w:t>
+      </w:r>
+      <w:proofErr w:type="gramStart"/>
+      <w:r>
+        <w:rPr>
+          <w:b/>
+          <w:bCs/>
+          <w:lang w:val="en-US"/>
+        </w:rPr>
+        <w:t>itemsets</w:t>
       </w:r>
       <w:proofErr w:type="spellEnd"/>
       <w:r>
@@ -2660,7 +2648,16 @@
           <w:bCs/>
           <w:lang w:val="en-US"/>
         </w:rPr>
-        <w:t>()</w:t>
+        <w:t>(</w:t>
+      </w:r>
+      <w:proofErr w:type="gramEnd"/>
+      <w:r>
+        <w:rPr>
+          <w:b/>
+          <w:bCs/>
+          <w:lang w:val="en-US"/>
+        </w:rPr>
+        <w:t>)</w:t>
       </w:r>
       <w:r>
         <w:rPr>
@@ -2668,6 +2665,13 @@
         </w:rPr>
         <w:t>: list(vector)</w:t>
       </w:r>
+    </w:p>
+    <w:p>
+      <w:pPr>
+        <w:rPr>
+          <w:lang w:val="en-US"/>
+        </w:rPr>
+      </w:pPr>
     </w:p>
     <w:p>
       <w:pPr>
@@ -2707,7 +2711,16 @@
           <w:bCs/>
           <w:lang w:val="en-US"/>
         </w:rPr>
-        <w:t>get_items_from_info</w:t>
+        <w:t>get_items_from_</w:t>
+      </w:r>
+      <w:proofErr w:type="gramStart"/>
+      <w:r>
+        <w:rPr>
+          <w:b/>
+          <w:bCs/>
+          <w:lang w:val="en-US"/>
+        </w:rPr>
+        <w:t>info</w:t>
       </w:r>
       <w:proofErr w:type="spellEnd"/>
       <w:r>
@@ -2718,6 +2731,7 @@
         </w:rPr>
         <w:t>(</w:t>
       </w:r>
+      <w:proofErr w:type="gramEnd"/>
       <w:r>
         <w:rPr>
           <w:b/>
@@ -2825,7 +2839,16 @@
           <w:bCs/>
           <w:lang w:val="en-US"/>
         </w:rPr>
-        <w:t>get_info_from_items</w:t>
+        <w:t>get_info_from_</w:t>
+      </w:r>
+      <w:proofErr w:type="gramStart"/>
+      <w:r>
+        <w:rPr>
+          <w:b/>
+          <w:bCs/>
+          <w:lang w:val="en-US"/>
+        </w:rPr>
+        <w:t>items</w:t>
       </w:r>
       <w:proofErr w:type="spellEnd"/>
       <w:r>
@@ -2836,6 +2859,7 @@
         </w:rPr>
         <w:t>(</w:t>
       </w:r>
+      <w:proofErr w:type="gramEnd"/>
       <w:r>
         <w:rPr>
           <w:b/>
@@ -2952,7 +2976,16 @@
           <w:bCs/>
           <w:lang w:val="en-US"/>
         </w:rPr>
-        <w:t>get_complex_obs</w:t>
+        <w:t>get_complex_</w:t>
+      </w:r>
+      <w:proofErr w:type="gramStart"/>
+      <w:r>
+        <w:rPr>
+          <w:b/>
+          <w:bCs/>
+          <w:lang w:val="en-US"/>
+        </w:rPr>
+        <w:t>obs</w:t>
       </w:r>
       <w:proofErr w:type="spellEnd"/>
       <w:r>
@@ -2961,7 +2994,16 @@
           <w:bCs/>
           <w:lang w:val="en-US"/>
         </w:rPr>
-        <w:t>()</w:t>
+        <w:t>(</w:t>
+      </w:r>
+      <w:proofErr w:type="gramEnd"/>
+      <w:r>
+        <w:rPr>
+          <w:b/>
+          <w:bCs/>
+          <w:lang w:val="en-US"/>
+        </w:rPr>
+        <w:t>)</w:t>
       </w:r>
       <w:r>
         <w:rPr>
@@ -3008,7 +3050,16 @@
           <w:bCs/>
           <w:lang w:val="en-US"/>
         </w:rPr>
-        <w:t>get_simple_obs</w:t>
+        <w:t>get_simple_</w:t>
+      </w:r>
+      <w:proofErr w:type="gramStart"/>
+      <w:r>
+        <w:rPr>
+          <w:b/>
+          <w:bCs/>
+          <w:lang w:val="en-US"/>
+        </w:rPr>
+        <w:t>obs</w:t>
       </w:r>
       <w:proofErr w:type="spellEnd"/>
       <w:r>
@@ -3017,7 +3068,16 @@
           <w:bCs/>
           <w:lang w:val="en-US"/>
         </w:rPr>
-        <w:t>()</w:t>
+        <w:t>(</w:t>
+      </w:r>
+      <w:proofErr w:type="gramEnd"/>
+      <w:r>
+        <w:rPr>
+          <w:b/>
+          <w:bCs/>
+          <w:lang w:val="en-US"/>
+        </w:rPr>
+        <w:t>)</w:t>
       </w:r>
       <w:r>
         <w:rPr>
@@ -3072,7 +3132,16 @@
           <w:bCs/>
           <w:lang w:val="en-US"/>
         </w:rPr>
-        <w:t>get_obs_from_items</w:t>
+        <w:t>get_obs_from_</w:t>
+      </w:r>
+      <w:proofErr w:type="gramStart"/>
+      <w:r>
+        <w:rPr>
+          <w:b/>
+          <w:bCs/>
+          <w:lang w:val="en-US"/>
+        </w:rPr>
+        <w:t>items</w:t>
       </w:r>
       <w:proofErr w:type="spellEnd"/>
       <w:r>
@@ -3083,6 +3152,7 @@
         </w:rPr>
         <w:t>(</w:t>
       </w:r>
+      <w:proofErr w:type="gramEnd"/>
       <w:r>
         <w:rPr>
           <w:b/>
@@ -3175,7 +3245,16 @@
           <w:bCs/>
           <w:lang w:val="en-US"/>
         </w:rPr>
-        <w:t>get_obs_from_info</w:t>
+        <w:t>get_obs_from_</w:t>
+      </w:r>
+      <w:proofErr w:type="gramStart"/>
+      <w:r>
+        <w:rPr>
+          <w:b/>
+          <w:bCs/>
+          <w:lang w:val="en-US"/>
+        </w:rPr>
+        <w:t>info</w:t>
       </w:r>
       <w:proofErr w:type="spellEnd"/>
       <w:r>
@@ -3186,6 +3265,7 @@
         </w:rPr>
         <w:t>(</w:t>
       </w:r>
+      <w:proofErr w:type="gramEnd"/>
       <w:r>
         <w:rPr>
           <w:b/>
@@ -3282,7 +3362,16 @@
           <w:bCs/>
           <w:lang w:val="en-US"/>
         </w:rPr>
-        <w:t>complexity_ratio</w:t>
+        <w:t>complexity_</w:t>
+      </w:r>
+      <w:proofErr w:type="gramStart"/>
+      <w:r>
+        <w:rPr>
+          <w:b/>
+          <w:bCs/>
+          <w:lang w:val="en-US"/>
+        </w:rPr>
+        <w:t>ratio</w:t>
       </w:r>
       <w:proofErr w:type="spellEnd"/>
       <w:r>
@@ -3293,6 +3382,7 @@
         </w:rPr>
         <w:t>(</w:t>
       </w:r>
+      <w:proofErr w:type="gramEnd"/>
       <w:r>
         <w:rPr>
           <w:b/>
@@ -3360,7 +3450,16 @@
           <w:bCs/>
           <w:lang w:val="en-US"/>
         </w:rPr>
-        <w:t>complexity_items</w:t>
+        <w:t>complexity_</w:t>
+      </w:r>
+      <w:proofErr w:type="gramStart"/>
+      <w:r>
+        <w:rPr>
+          <w:b/>
+          <w:bCs/>
+          <w:lang w:val="en-US"/>
+        </w:rPr>
+        <w:t>items</w:t>
       </w:r>
       <w:proofErr w:type="spellEnd"/>
       <w:r>
@@ -3371,6 +3470,7 @@
         </w:rPr>
         <w:t>(</w:t>
       </w:r>
+      <w:proofErr w:type="gramEnd"/>
       <w:r>
         <w:rPr>
           <w:b/>
@@ -3438,7 +3538,16 @@
           <w:bCs/>
           <w:lang w:val="en-US"/>
         </w:rPr>
-        <w:t>co_occurrence_matrix</w:t>
+        <w:t>co_occurrence_</w:t>
+      </w:r>
+      <w:proofErr w:type="gramStart"/>
+      <w:r>
+        <w:rPr>
+          <w:b/>
+          <w:bCs/>
+          <w:lang w:val="en-US"/>
+        </w:rPr>
+        <w:t>matrix</w:t>
       </w:r>
       <w:proofErr w:type="spellEnd"/>
       <w:r>
@@ -3449,6 +3558,7 @@
         </w:rPr>
         <w:t>(</w:t>
       </w:r>
+      <w:proofErr w:type="gramEnd"/>
       <w:r>
         <w:rPr>
           <w:b/>
@@ -3520,7 +3630,16 @@
           <w:bCs/>
           <w:lang w:val="en-US"/>
         </w:rPr>
-        <w:t>itemset_chart</w:t>
+        <w:t>itemset_</w:t>
+      </w:r>
+      <w:proofErr w:type="gramStart"/>
+      <w:r>
+        <w:rPr>
+          <w:b/>
+          <w:bCs/>
+          <w:lang w:val="en-US"/>
+        </w:rPr>
+        <w:t>chart</w:t>
       </w:r>
       <w:proofErr w:type="spellEnd"/>
       <w:r>
@@ -3529,7 +3648,16 @@
           <w:bCs/>
           <w:lang w:val="en-US"/>
         </w:rPr>
-        <w:t>(identifiers</w:t>
+        <w:t>(</w:t>
+      </w:r>
+      <w:proofErr w:type="gramEnd"/>
+      <w:r>
+        <w:rPr>
+          <w:b/>
+          <w:bCs/>
+          <w:lang w:val="en-US"/>
+        </w:rPr>
+        <w:t>identifiers</w:t>
       </w:r>
       <w:r>
         <w:rPr>
@@ -3710,7 +3838,16 @@
           <w:bCs/>
           <w:lang w:val="en-US"/>
         </w:rPr>
-        <w:t>co_occurrence_chart</w:t>
+        <w:t>co_occurrence_</w:t>
+      </w:r>
+      <w:proofErr w:type="gramStart"/>
+      <w:r>
+        <w:rPr>
+          <w:b/>
+          <w:bCs/>
+          <w:lang w:val="en-US"/>
+        </w:rPr>
+        <w:t>chart</w:t>
       </w:r>
       <w:proofErr w:type="spellEnd"/>
       <w:r>
@@ -3719,7 +3856,16 @@
           <w:bCs/>
           <w:lang w:val="en-US"/>
         </w:rPr>
-        <w:t>(items</w:t>
+        <w:t>(</w:t>
+      </w:r>
+      <w:proofErr w:type="gramEnd"/>
+      <w:r>
+        <w:rPr>
+          <w:b/>
+          <w:bCs/>
+          <w:lang w:val="en-US"/>
+        </w:rPr>
+        <w:t>items</w:t>
       </w:r>
       <w:r>
         <w:rPr>
@@ -4026,7 +4172,16 @@
           <w:bCs/>
           <w:lang w:val="en-US"/>
         </w:rPr>
-        <w:t>has_temporal_data</w:t>
+        <w:t>has_temporal_</w:t>
+      </w:r>
+      <w:proofErr w:type="gramStart"/>
+      <w:r>
+        <w:rPr>
+          <w:b/>
+          <w:bCs/>
+          <w:lang w:val="en-US"/>
+        </w:rPr>
+        <w:t>data</w:t>
       </w:r>
       <w:proofErr w:type="spellEnd"/>
       <w:r>
@@ -4035,7 +4190,16 @@
           <w:bCs/>
           <w:lang w:val="en-US"/>
         </w:rPr>
-        <w:t xml:space="preserve">(): </w:t>
+        <w:t>(</w:t>
+      </w:r>
+      <w:proofErr w:type="gramEnd"/>
+      <w:r>
+        <w:rPr>
+          <w:b/>
+          <w:bCs/>
+          <w:lang w:val="en-US"/>
+        </w:rPr>
+        <w:t xml:space="preserve">): </w:t>
       </w:r>
       <w:r>
         <w:rPr>
@@ -4076,6 +4240,7 @@
         </w:rPr>
         <w:t>get_</w:t>
       </w:r>
+      <w:proofErr w:type="gramStart"/>
       <w:r>
         <w:rPr>
           <w:b/>
@@ -4093,6 +4258,7 @@
         </w:rPr>
         <w:t>(</w:t>
       </w:r>
+      <w:proofErr w:type="gramEnd"/>
       <w:r>
         <w:rPr>
           <w:b/>
@@ -4252,7 +4418,7 @@
         </mc:Choice>
         <mc:Fallback>
           <w:pict>
-            <v:rect w14:anchorId="768745FA" id="Rectangle 38" o:spid="_x0000_s1026" style="position:absolute;margin-left:1.15pt;margin-top:-7.8pt;width:466.5pt;height:1.45pt;z-index:251660288;visibility:visible;mso-wrap-style:square;mso-wrap-distance-left:9pt;mso-wrap-distance-top:0;mso-wrap-distance-right:9pt;mso-wrap-distance-bottom:0;mso-position-horizontal:absolute;mso-position-horizontal-relative:text;mso-position-vertical:absolute;mso-position-vertical-relative:text;v-text-anchor:middle" o:gfxdata="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" fillcolor="black [3213]" stroked="f" strokeweight="1pt">
+            <v:rect w14:anchorId="7EEA9349" id="Rectangle 38" o:spid="_x0000_s1026" style="position:absolute;margin-left:1.15pt;margin-top:-7.8pt;width:466.5pt;height:1.45pt;z-index:251660288;visibility:visible;mso-wrap-style:square;mso-wrap-distance-left:9pt;mso-wrap-distance-top:0;mso-wrap-distance-right:9pt;mso-wrap-distance-bottom:0;mso-position-horizontal:absolute;mso-position-horizontal-relative:text;mso-position-vertical:absolute;mso-position-vertical-relative:text;v-text-anchor:middle" o:gfxdata="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" fillcolor="black [3213]" stroked="f" strokeweight="1pt">
               <w10:wrap type="square"/>
             </v:rect>
           </w:pict>

</xml_diff>